<commit_message>
Progress with report writing updated.
</commit_message>
<xml_diff>
--- a/Report/Final/version5/Report.docx
+++ b/Report/Final/version5/Report.docx
@@ -294,7 +294,7 @@
           <w:r>
             <w:fldChar w:fldCharType="separate"/>
           </w:r>
-          <w:hyperlink w:anchor="_Toc397344691" w:history="1">
+          <w:hyperlink w:anchor="_Toc397506160" w:history="1">
             <w:r>
               <w:rPr>
                 <w:rStyle w:val="Hyperlink"/>
@@ -337,7 +337,7 @@
                 <w:noProof/>
                 <w:webHidden/>
               </w:rPr>
-              <w:instrText xml:space="preserve"> PAGEREF _Toc397344691 \h </w:instrText>
+              <w:instrText xml:space="preserve"> PAGEREF _Toc397506160 \h </w:instrText>
             </w:r>
             <w:r>
               <w:rPr>
@@ -382,7 +382,7 @@
               <w:szCs w:val="22"/>
             </w:rPr>
           </w:pPr>
-          <w:hyperlink w:anchor="_Toc397344692" w:history="1">
+          <w:hyperlink w:anchor="_Toc397506161" w:history="1">
             <w:r>
               <w:rPr>
                 <w:rStyle w:val="Hyperlink"/>
@@ -425,7 +425,7 @@
                 <w:noProof/>
                 <w:webHidden/>
               </w:rPr>
-              <w:instrText xml:space="preserve"> PAGEREF _Toc397344692 \h </w:instrText>
+              <w:instrText xml:space="preserve"> PAGEREF _Toc397506161 \h </w:instrText>
             </w:r>
             <w:r>
               <w:rPr>
@@ -467,7 +467,7 @@
               <w:noProof/>
             </w:rPr>
           </w:pPr>
-          <w:hyperlink w:anchor="_Toc397344693" w:history="1">
+          <w:hyperlink w:anchor="_Toc397506162" w:history="1">
             <w:r>
               <w:rPr>
                 <w:rStyle w:val="Hyperlink"/>
@@ -507,7 +507,7 @@
                 <w:noProof/>
                 <w:webHidden/>
               </w:rPr>
-              <w:instrText xml:space="preserve"> PAGEREF _Toc397344693 \h </w:instrText>
+              <w:instrText xml:space="preserve"> PAGEREF _Toc397506162 \h </w:instrText>
             </w:r>
             <w:r>
               <w:rPr>
@@ -549,7 +549,7 @@
               <w:noProof/>
             </w:rPr>
           </w:pPr>
-          <w:hyperlink w:anchor="_Toc397344694" w:history="1">
+          <w:hyperlink w:anchor="_Toc397506163" w:history="1">
             <w:r>
               <w:rPr>
                 <w:rStyle w:val="Hyperlink"/>
@@ -589,7 +589,7 @@
                 <w:noProof/>
                 <w:webHidden/>
               </w:rPr>
-              <w:instrText xml:space="preserve"> PAGEREF _Toc397344694 \h </w:instrText>
+              <w:instrText xml:space="preserve"> PAGEREF _Toc397506163 \h </w:instrText>
             </w:r>
             <w:r>
               <w:rPr>
@@ -631,7 +631,7 @@
               <w:noProof/>
             </w:rPr>
           </w:pPr>
-          <w:hyperlink w:anchor="_Toc397344695" w:history="1">
+          <w:hyperlink w:anchor="_Toc397506164" w:history="1">
             <w:r>
               <w:rPr>
                 <w:rStyle w:val="Hyperlink"/>
@@ -671,7 +671,7 @@
                 <w:noProof/>
                 <w:webHidden/>
               </w:rPr>
-              <w:instrText xml:space="preserve"> PAGEREF _Toc397344695 \h </w:instrText>
+              <w:instrText xml:space="preserve"> PAGEREF _Toc397506164 \h </w:instrText>
             </w:r>
             <w:r>
               <w:rPr>
@@ -713,7 +713,7 @@
               <w:noProof/>
             </w:rPr>
           </w:pPr>
-          <w:hyperlink w:anchor="_Toc397344696" w:history="1">
+          <w:hyperlink w:anchor="_Toc397506165" w:history="1">
             <w:r>
               <w:rPr>
                 <w:rStyle w:val="Hyperlink"/>
@@ -753,7 +753,7 @@
                 <w:noProof/>
                 <w:webHidden/>
               </w:rPr>
-              <w:instrText xml:space="preserve"> PAGEREF _Toc397344696 \h </w:instrText>
+              <w:instrText xml:space="preserve"> PAGEREF _Toc397506165 \h </w:instrText>
             </w:r>
             <w:r>
               <w:rPr>
@@ -798,7 +798,7 @@
               <w:szCs w:val="22"/>
             </w:rPr>
           </w:pPr>
-          <w:hyperlink w:anchor="_Toc397344697" w:history="1">
+          <w:hyperlink w:anchor="_Toc397506166" w:history="1">
             <w:r>
               <w:rPr>
                 <w:rStyle w:val="Hyperlink"/>
@@ -841,7 +841,7 @@
                 <w:noProof/>
                 <w:webHidden/>
               </w:rPr>
-              <w:instrText xml:space="preserve"> PAGEREF _Toc397344697 \h </w:instrText>
+              <w:instrText xml:space="preserve"> PAGEREF _Toc397506166 \h </w:instrText>
             </w:r>
             <w:r>
               <w:rPr>
@@ -883,7 +883,7 @@
               <w:noProof/>
             </w:rPr>
           </w:pPr>
-          <w:hyperlink w:anchor="_Toc397344698" w:history="1">
+          <w:hyperlink w:anchor="_Toc397506167" w:history="1">
             <w:r>
               <w:rPr>
                 <w:rStyle w:val="Hyperlink"/>
@@ -923,7 +923,7 @@
                 <w:noProof/>
                 <w:webHidden/>
               </w:rPr>
-              <w:instrText xml:space="preserve"> PAGEREF _Toc397344698 \h </w:instrText>
+              <w:instrText xml:space="preserve"> PAGEREF _Toc397506167 \h </w:instrText>
             </w:r>
             <w:r>
               <w:rPr>
@@ -965,7 +965,7 @@
               <w:noProof/>
             </w:rPr>
           </w:pPr>
-          <w:hyperlink w:anchor="_Toc397344699" w:history="1">
+          <w:hyperlink w:anchor="_Toc397506168" w:history="1">
             <w:r>
               <w:rPr>
                 <w:rStyle w:val="Hyperlink"/>
@@ -1005,7 +1005,7 @@
                 <w:noProof/>
                 <w:webHidden/>
               </w:rPr>
-              <w:instrText xml:space="preserve"> PAGEREF _Toc397344699 \h </w:instrText>
+              <w:instrText xml:space="preserve"> PAGEREF _Toc397506168 \h </w:instrText>
             </w:r>
             <w:r>
               <w:rPr>
@@ -1047,7 +1047,7 @@
               <w:noProof/>
             </w:rPr>
           </w:pPr>
-          <w:hyperlink w:anchor="_Toc397344700" w:history="1">
+          <w:hyperlink w:anchor="_Toc397506169" w:history="1">
             <w:r>
               <w:rPr>
                 <w:rStyle w:val="Hyperlink"/>
@@ -1087,7 +1087,7 @@
                 <w:noProof/>
                 <w:webHidden/>
               </w:rPr>
-              <w:instrText xml:space="preserve"> PAGEREF _Toc397344700 \h </w:instrText>
+              <w:instrText xml:space="preserve"> PAGEREF _Toc397506169 \h </w:instrText>
             </w:r>
             <w:r>
               <w:rPr>
@@ -1129,7 +1129,7 @@
               <w:noProof/>
             </w:rPr>
           </w:pPr>
-          <w:hyperlink w:anchor="_Toc397344701" w:history="1">
+          <w:hyperlink w:anchor="_Toc397506170" w:history="1">
             <w:r>
               <w:rPr>
                 <w:rStyle w:val="Hyperlink"/>
@@ -1169,7 +1169,7 @@
                 <w:noProof/>
                 <w:webHidden/>
               </w:rPr>
-              <w:instrText xml:space="preserve"> PAGEREF _Toc397344701 \h </w:instrText>
+              <w:instrText xml:space="preserve"> PAGEREF _Toc397506170 \h </w:instrText>
             </w:r>
             <w:r>
               <w:rPr>
@@ -1211,7 +1211,7 @@
               <w:noProof/>
             </w:rPr>
           </w:pPr>
-          <w:hyperlink w:anchor="_Toc397344702" w:history="1">
+          <w:hyperlink w:anchor="_Toc397506171" w:history="1">
             <w:r>
               <w:rPr>
                 <w:rStyle w:val="Hyperlink"/>
@@ -1251,7 +1251,7 @@
                 <w:noProof/>
                 <w:webHidden/>
               </w:rPr>
-              <w:instrText xml:space="preserve"> PAGEREF _Toc397344702 \h </w:instrText>
+              <w:instrText xml:space="preserve"> PAGEREF _Toc397506171 \h </w:instrText>
             </w:r>
             <w:r>
               <w:rPr>
@@ -1293,7 +1293,7 @@
               <w:noProof/>
             </w:rPr>
           </w:pPr>
-          <w:hyperlink w:anchor="_Toc397344703" w:history="1">
+          <w:hyperlink w:anchor="_Toc397506172" w:history="1">
             <w:r>
               <w:rPr>
                 <w:rStyle w:val="Hyperlink"/>
@@ -1335,7 +1335,7 @@
                 <w:noProof/>
                 <w:webHidden/>
               </w:rPr>
-              <w:instrText xml:space="preserve"> PAGEREF _Toc397344703 \h </w:instrText>
+              <w:instrText xml:space="preserve"> PAGEREF _Toc397506172 \h </w:instrText>
             </w:r>
             <w:r>
               <w:rPr>
@@ -1377,7 +1377,7 @@
               <w:noProof/>
             </w:rPr>
           </w:pPr>
-          <w:hyperlink w:anchor="_Toc397344704" w:history="1">
+          <w:hyperlink w:anchor="_Toc397506173" w:history="1">
             <w:r>
               <w:rPr>
                 <w:rStyle w:val="Hyperlink"/>
@@ -1417,7 +1417,7 @@
                 <w:noProof/>
                 <w:webHidden/>
               </w:rPr>
-              <w:instrText xml:space="preserve"> PAGEREF _Toc397344704 \h </w:instrText>
+              <w:instrText xml:space="preserve"> PAGEREF _Toc397506173 \h </w:instrText>
             </w:r>
             <w:r>
               <w:rPr>
@@ -1459,7 +1459,7 @@
               <w:noProof/>
             </w:rPr>
           </w:pPr>
-          <w:hyperlink w:anchor="_Toc397344705" w:history="1">
+          <w:hyperlink w:anchor="_Toc397506174" w:history="1">
             <w:r>
               <w:rPr>
                 <w:rStyle w:val="Hyperlink"/>
@@ -1499,7 +1499,7 @@
                 <w:noProof/>
                 <w:webHidden/>
               </w:rPr>
-              <w:instrText xml:space="preserve"> PAGEREF _Toc397344705 \h </w:instrText>
+              <w:instrText xml:space="preserve"> PAGEREF _Toc397506174 \h </w:instrText>
             </w:r>
             <w:r>
               <w:rPr>
@@ -1541,7 +1541,7 @@
               <w:noProof/>
             </w:rPr>
           </w:pPr>
-          <w:hyperlink w:anchor="_Toc397344706" w:history="1">
+          <w:hyperlink w:anchor="_Toc397506175" w:history="1">
             <w:r>
               <w:rPr>
                 <w:rStyle w:val="Hyperlink"/>
@@ -1581,7 +1581,7 @@
                 <w:noProof/>
                 <w:webHidden/>
               </w:rPr>
-              <w:instrText xml:space="preserve"> PAGEREF _Toc397344706 \h </w:instrText>
+              <w:instrText xml:space="preserve"> PAGEREF _Toc397506175 \h </w:instrText>
             </w:r>
             <w:r>
               <w:rPr>
@@ -1623,7 +1623,7 @@
               <w:noProof/>
             </w:rPr>
           </w:pPr>
-          <w:hyperlink w:anchor="_Toc397344707" w:history="1">
+          <w:hyperlink w:anchor="_Toc397506176" w:history="1">
             <w:r>
               <w:rPr>
                 <w:rStyle w:val="Hyperlink"/>
@@ -1663,7 +1663,7 @@
                 <w:noProof/>
                 <w:webHidden/>
               </w:rPr>
-              <w:instrText xml:space="preserve"> PAGEREF _Toc397344707 \h </w:instrText>
+              <w:instrText xml:space="preserve"> PAGEREF _Toc397506176 \h </w:instrText>
             </w:r>
             <w:r>
               <w:rPr>
@@ -1705,7 +1705,7 @@
               <w:noProof/>
             </w:rPr>
           </w:pPr>
-          <w:hyperlink w:anchor="_Toc397344708" w:history="1">
+          <w:hyperlink w:anchor="_Toc397506177" w:history="1">
             <w:r>
               <w:rPr>
                 <w:rStyle w:val="Hyperlink"/>
@@ -1724,7 +1724,21 @@
                 <w:rStyle w:val="Hyperlink"/>
                 <w:noProof/>
               </w:rPr>
-              <w:t>Case study -3: security concerns posed by lack of verification of type compatibility in RMI protocol implementation:</w:t>
+              <w:t>Case stu</w:t>
+            </w:r>
+            <w:r>
+              <w:rPr>
+                <w:rStyle w:val="Hyperlink"/>
+                <w:noProof/>
+              </w:rPr>
+              <w:t>d</w:t>
+            </w:r>
+            <w:r>
+              <w:rPr>
+                <w:rStyle w:val="Hyperlink"/>
+                <w:noProof/>
+              </w:rPr>
+              <w:t>y -3: security concerns posed by lack of type compatibility verification in RMI protocol implementation:</w:t>
             </w:r>
             <w:r>
               <w:rPr>
@@ -1745,7 +1759,7 @@
                 <w:noProof/>
                 <w:webHidden/>
               </w:rPr>
-              <w:instrText xml:space="preserve"> PAGEREF _Toc397344708 \h </w:instrText>
+              <w:instrText xml:space="preserve"> PAGEREF _Toc397506177 \h </w:instrText>
             </w:r>
             <w:r>
               <w:rPr>
@@ -1766,6 +1780,88 @@
                 <w:webHidden/>
               </w:rPr>
               <w:t>9</w:t>
+            </w:r>
+            <w:r>
+              <w:rPr>
+                <w:noProof/>
+                <w:webHidden/>
+              </w:rPr>
+              <w:fldChar w:fldCharType="end"/>
+            </w:r>
+          </w:hyperlink>
+        </w:p>
+        <w:p>
+          <w:pPr>
+            <w:pStyle w:val="TOC3"/>
+            <w:tabs>
+              <w:tab w:val="left" w:pos="1540"/>
+              <w:tab w:val="right" w:leader="dot" w:pos="9182"/>
+            </w:tabs>
+            <w:rPr>
+              <w:noProof/>
+            </w:rPr>
+          </w:pPr>
+          <w:hyperlink w:anchor="_Toc397506178" w:history="1">
+            <w:r>
+              <w:rPr>
+                <w:rStyle w:val="Hyperlink"/>
+                <w:noProof/>
+              </w:rPr>
+              <w:t>3.3.1</w:t>
+            </w:r>
+            <w:r>
+              <w:rPr>
+                <w:noProof/>
+              </w:rPr>
+              <w:tab/>
+            </w:r>
+            <w:r>
+              <w:rPr>
+                <w:rStyle w:val="Hyperlink"/>
+                <w:noProof/>
+              </w:rPr>
+              <w:t>RMI protocol attack</w:t>
+            </w:r>
+            <w:r>
+              <w:rPr>
+                <w:noProof/>
+                <w:webHidden/>
+              </w:rPr>
+              <w:tab/>
+            </w:r>
+            <w:r>
+              <w:rPr>
+                <w:noProof/>
+                <w:webHidden/>
+              </w:rPr>
+              <w:fldChar w:fldCharType="begin"/>
+            </w:r>
+            <w:r>
+              <w:rPr>
+                <w:noProof/>
+                <w:webHidden/>
+              </w:rPr>
+              <w:instrText xml:space="preserve"> PAGEREF _Toc397506178 \h </w:instrText>
+            </w:r>
+            <w:r>
+              <w:rPr>
+                <w:noProof/>
+                <w:webHidden/>
+              </w:rPr>
+            </w:r>
+            <w:r>
+              <w:rPr>
+                <w:noProof/>
+                <w:webHidden/>
+              </w:rPr>
+              <w:fldChar w:fldCharType="separate"/>
+            </w:r>
+            <w:r>
+              <w:rPr>
+                <w:noProof/>
+                <w:webHidden/>
+              </w:rPr>
+              <w:t>11</w:t>
             </w:r>
             <w:r>
               <w:rPr>
@@ -1790,7 +1886,7 @@
               <w:szCs w:val="22"/>
             </w:rPr>
           </w:pPr>
-          <w:hyperlink w:anchor="_Toc397344709" w:history="1">
+          <w:hyperlink w:anchor="_Toc397506179" w:history="1">
             <w:r>
               <w:rPr>
                 <w:rStyle w:val="Hyperlink"/>
@@ -1833,7 +1929,7 @@
                 <w:noProof/>
                 <w:webHidden/>
               </w:rPr>
-              <w:instrText xml:space="preserve"> PAGEREF _Toc397344709 \h </w:instrText>
+              <w:instrText xml:space="preserve"> PAGEREF _Toc397506179 \h </w:instrText>
             </w:r>
             <w:r>
               <w:rPr>
@@ -1853,7 +1949,7 @@
                 <w:noProof/>
                 <w:webHidden/>
               </w:rPr>
-              <w:t>11</w:t>
+              <w:t>13</w:t>
             </w:r>
             <w:r>
               <w:rPr>
@@ -1875,7 +1971,7 @@
               <w:noProof/>
             </w:rPr>
           </w:pPr>
-          <w:hyperlink w:anchor="_Toc397344710" w:history="1">
+          <w:hyperlink w:anchor="_Toc397506180" w:history="1">
             <w:r>
               <w:rPr>
                 <w:rStyle w:val="Hyperlink"/>
@@ -1915,7 +2011,7 @@
                 <w:noProof/>
                 <w:webHidden/>
               </w:rPr>
-              <w:instrText xml:space="preserve"> PAGEREF _Toc397344710 \h </w:instrText>
+              <w:instrText xml:space="preserve"> PAGEREF _Toc397506180 \h </w:instrText>
             </w:r>
             <w:r>
               <w:rPr>
@@ -1935,7 +2031,7 @@
                 <w:noProof/>
                 <w:webHidden/>
               </w:rPr>
-              <w:t>11</w:t>
+              <w:t>13</w:t>
             </w:r>
             <w:r>
               <w:rPr>
@@ -1957,7 +2053,7 @@
               <w:noProof/>
             </w:rPr>
           </w:pPr>
-          <w:hyperlink w:anchor="_Toc397344711" w:history="1">
+          <w:hyperlink w:anchor="_Toc397506181" w:history="1">
             <w:r>
               <w:rPr>
                 <w:rStyle w:val="Hyperlink"/>
@@ -1997,7 +2093,7 @@
                 <w:noProof/>
                 <w:webHidden/>
               </w:rPr>
-              <w:instrText xml:space="preserve"> PAGEREF _Toc397344711 \h </w:instrText>
+              <w:instrText xml:space="preserve"> PAGEREF _Toc397506181 \h </w:instrText>
             </w:r>
             <w:r>
               <w:rPr>
@@ -2017,7 +2113,7 @@
                 <w:noProof/>
                 <w:webHidden/>
               </w:rPr>
-              <w:t>11</w:t>
+              <w:t>13</w:t>
             </w:r>
             <w:r>
               <w:rPr>
@@ -2039,7 +2135,7 @@
               <w:noProof/>
             </w:rPr>
           </w:pPr>
-          <w:hyperlink w:anchor="_Toc397344712" w:history="1">
+          <w:hyperlink w:anchor="_Toc397506182" w:history="1">
             <w:r>
               <w:rPr>
                 <w:rStyle w:val="Hyperlink"/>
@@ -2079,7 +2175,7 @@
                 <w:noProof/>
                 <w:webHidden/>
               </w:rPr>
-              <w:instrText xml:space="preserve"> PAGEREF _Toc397344712 \h </w:instrText>
+              <w:instrText xml:space="preserve"> PAGEREF _Toc397506182 \h </w:instrText>
             </w:r>
             <w:r>
               <w:rPr>
@@ -2099,7 +2195,7 @@
                 <w:noProof/>
                 <w:webHidden/>
               </w:rPr>
-              <w:t>11</w:t>
+              <w:t>13</w:t>
             </w:r>
             <w:r>
               <w:rPr>
@@ -2121,7 +2217,7 @@
               <w:noProof/>
             </w:rPr>
           </w:pPr>
-          <w:hyperlink w:anchor="_Toc397344713" w:history="1">
+          <w:hyperlink w:anchor="_Toc397506183" w:history="1">
             <w:r>
               <w:rPr>
                 <w:rStyle w:val="Hyperlink"/>
@@ -2161,7 +2257,7 @@
                 <w:noProof/>
                 <w:webHidden/>
               </w:rPr>
-              <w:instrText xml:space="preserve"> PAGEREF _Toc397344713 \h </w:instrText>
+              <w:instrText xml:space="preserve"> PAGEREF _Toc397506183 \h </w:instrText>
             </w:r>
             <w:r>
               <w:rPr>
@@ -2181,7 +2277,7 @@
                 <w:noProof/>
                 <w:webHidden/>
               </w:rPr>
-              <w:t>11</w:t>
+              <w:t>13</w:t>
             </w:r>
             <w:r>
               <w:rPr>
@@ -2203,7 +2299,7 @@
               <w:noProof/>
             </w:rPr>
           </w:pPr>
-          <w:hyperlink w:anchor="_Toc397344714" w:history="1">
+          <w:hyperlink w:anchor="_Toc397506184" w:history="1">
             <w:r>
               <w:rPr>
                 <w:rStyle w:val="Hyperlink"/>
@@ -2243,7 +2339,7 @@
                 <w:noProof/>
                 <w:webHidden/>
               </w:rPr>
-              <w:instrText xml:space="preserve"> PAGEREF _Toc397344714 \h </w:instrText>
+              <w:instrText xml:space="preserve"> PAGEREF _Toc397506184 \h </w:instrText>
             </w:r>
             <w:r>
               <w:rPr>
@@ -2263,7 +2359,7 @@
                 <w:noProof/>
                 <w:webHidden/>
               </w:rPr>
-              <w:t>12</w:t>
+              <w:t>14</w:t>
             </w:r>
             <w:r>
               <w:rPr>
@@ -2285,7 +2381,7 @@
               <w:noProof/>
             </w:rPr>
           </w:pPr>
-          <w:hyperlink w:anchor="_Toc397344715" w:history="1">
+          <w:hyperlink w:anchor="_Toc397506185" w:history="1">
             <w:r>
               <w:rPr>
                 <w:rStyle w:val="Hyperlink"/>
@@ -2325,7 +2421,7 @@
                 <w:noProof/>
                 <w:webHidden/>
               </w:rPr>
-              <w:instrText xml:space="preserve"> PAGEREF _Toc397344715 \h </w:instrText>
+              <w:instrText xml:space="preserve"> PAGEREF _Toc397506185 \h </w:instrText>
             </w:r>
             <w:r>
               <w:rPr>
@@ -2345,7 +2441,7 @@
                 <w:noProof/>
                 <w:webHidden/>
               </w:rPr>
-              <w:t>12</w:t>
+              <w:t>14</w:t>
             </w:r>
             <w:r>
               <w:rPr>
@@ -2367,7 +2463,7 @@
               <w:noProof/>
             </w:rPr>
           </w:pPr>
-          <w:hyperlink w:anchor="_Toc397344716" w:history="1">
+          <w:hyperlink w:anchor="_Toc397506186" w:history="1">
             <w:r>
               <w:rPr>
                 <w:rStyle w:val="Hyperlink"/>
@@ -2407,7 +2503,7 @@
                 <w:noProof/>
                 <w:webHidden/>
               </w:rPr>
-              <w:instrText xml:space="preserve"> PAGEREF _Toc397344716 \h </w:instrText>
+              <w:instrText xml:space="preserve"> PAGEREF _Toc397506186 \h </w:instrText>
             </w:r>
             <w:r>
               <w:rPr>
@@ -2427,7 +2523,7 @@
                 <w:noProof/>
                 <w:webHidden/>
               </w:rPr>
-              <w:t>13</w:t>
+              <w:t>15</w:t>
             </w:r>
             <w:r>
               <w:rPr>
@@ -2449,7 +2545,7 @@
               <w:noProof/>
             </w:rPr>
           </w:pPr>
-          <w:hyperlink w:anchor="_Toc397344717" w:history="1">
+          <w:hyperlink w:anchor="_Toc397506187" w:history="1">
             <w:r>
               <w:rPr>
                 <w:rStyle w:val="Hyperlink"/>
@@ -2489,7 +2585,7 @@
                 <w:noProof/>
                 <w:webHidden/>
               </w:rPr>
-              <w:instrText xml:space="preserve"> PAGEREF _Toc397344717 \h </w:instrText>
+              <w:instrText xml:space="preserve"> PAGEREF _Toc397506187 \h </w:instrText>
             </w:r>
             <w:r>
               <w:rPr>
@@ -2509,7 +2605,7 @@
                 <w:noProof/>
                 <w:webHidden/>
               </w:rPr>
-              <w:t>14</w:t>
+              <w:t>16</w:t>
             </w:r>
             <w:r>
               <w:rPr>
@@ -2531,7 +2627,7 @@
               <w:noProof/>
             </w:rPr>
           </w:pPr>
-          <w:hyperlink w:anchor="_Toc397344718" w:history="1">
+          <w:hyperlink w:anchor="_Toc397506188" w:history="1">
             <w:r>
               <w:rPr>
                 <w:rStyle w:val="Hyperlink"/>
@@ -2571,7 +2667,7 @@
                 <w:noProof/>
                 <w:webHidden/>
               </w:rPr>
-              <w:instrText xml:space="preserve"> PAGEREF _Toc397344718 \h </w:instrText>
+              <w:instrText xml:space="preserve"> PAGEREF _Toc397506188 \h </w:instrText>
             </w:r>
             <w:r>
               <w:rPr>
@@ -2591,7 +2687,7 @@
                 <w:noProof/>
                 <w:webHidden/>
               </w:rPr>
-              <w:t>15</w:t>
+              <w:t>17</w:t>
             </w:r>
             <w:r>
               <w:rPr>
@@ -2616,7 +2712,7 @@
               <w:szCs w:val="22"/>
             </w:rPr>
           </w:pPr>
-          <w:hyperlink w:anchor="_Toc397344719" w:history="1">
+          <w:hyperlink w:anchor="_Toc397506189" w:history="1">
             <w:r>
               <w:rPr>
                 <w:rStyle w:val="Hyperlink"/>
@@ -2659,7 +2755,7 @@
                 <w:noProof/>
                 <w:webHidden/>
               </w:rPr>
-              <w:instrText xml:space="preserve"> PAGEREF _Toc397344719 \h </w:instrText>
+              <w:instrText xml:space="preserve"> PAGEREF _Toc397506189 \h </w:instrText>
             </w:r>
             <w:r>
               <w:rPr>
@@ -2679,7 +2775,7 @@
                 <w:noProof/>
                 <w:webHidden/>
               </w:rPr>
-              <w:t>16</w:t>
+              <w:t>18</w:t>
             </w:r>
             <w:r>
               <w:rPr>
@@ -2701,7 +2797,7 @@
               <w:noProof/>
             </w:rPr>
           </w:pPr>
-          <w:hyperlink w:anchor="_Toc397344720" w:history="1">
+          <w:hyperlink w:anchor="_Toc397506190" w:history="1">
             <w:r>
               <w:rPr>
                 <w:rStyle w:val="Hyperlink"/>
@@ -2741,7 +2837,7 @@
                 <w:noProof/>
                 <w:webHidden/>
               </w:rPr>
-              <w:instrText xml:space="preserve"> PAGEREF _Toc397344720 \h </w:instrText>
+              <w:instrText xml:space="preserve"> PAGEREF _Toc397506190 \h </w:instrText>
             </w:r>
             <w:r>
               <w:rPr>
@@ -2761,7 +2857,7 @@
                 <w:noProof/>
                 <w:webHidden/>
               </w:rPr>
-              <w:t>16</w:t>
+              <w:t>18</w:t>
             </w:r>
             <w:r>
               <w:rPr>
@@ -2783,7 +2879,7 @@
               <w:noProof/>
             </w:rPr>
           </w:pPr>
-          <w:hyperlink w:anchor="_Toc397344721" w:history="1">
+          <w:hyperlink w:anchor="_Toc397506191" w:history="1">
             <w:r>
               <w:rPr>
                 <w:rStyle w:val="Hyperlink"/>
@@ -2823,7 +2919,7 @@
                 <w:noProof/>
                 <w:webHidden/>
               </w:rPr>
-              <w:instrText xml:space="preserve"> PAGEREF _Toc397344721 \h </w:instrText>
+              <w:instrText xml:space="preserve"> PAGEREF _Toc397506191 \h </w:instrText>
             </w:r>
             <w:r>
               <w:rPr>
@@ -2843,7 +2939,7 @@
                 <w:noProof/>
                 <w:webHidden/>
               </w:rPr>
-              <w:t>16</w:t>
+              <w:t>18</w:t>
             </w:r>
             <w:r>
               <w:rPr>
@@ -2865,7 +2961,7 @@
               <w:noProof/>
             </w:rPr>
           </w:pPr>
-          <w:hyperlink w:anchor="_Toc397344722" w:history="1">
+          <w:hyperlink w:anchor="_Toc397506192" w:history="1">
             <w:r>
               <w:rPr>
                 <w:rStyle w:val="Hyperlink"/>
@@ -2905,7 +3001,7 @@
                 <w:noProof/>
                 <w:webHidden/>
               </w:rPr>
-              <w:instrText xml:space="preserve"> PAGEREF _Toc397344722 \h </w:instrText>
+              <w:instrText xml:space="preserve"> PAGEREF _Toc397506192 \h </w:instrText>
             </w:r>
             <w:r>
               <w:rPr>
@@ -2925,7 +3021,7 @@
                 <w:noProof/>
                 <w:webHidden/>
               </w:rPr>
-              <w:t>16</w:t>
+              <w:t>18</w:t>
             </w:r>
             <w:r>
               <w:rPr>
@@ -2947,7 +3043,7 @@
               <w:noProof/>
             </w:rPr>
           </w:pPr>
-          <w:hyperlink w:anchor="_Toc397344723" w:history="1">
+          <w:hyperlink w:anchor="_Toc397506193" w:history="1">
             <w:r>
               <w:rPr>
                 <w:rStyle w:val="Hyperlink"/>
@@ -2987,7 +3083,7 @@
                 <w:noProof/>
                 <w:webHidden/>
               </w:rPr>
-              <w:instrText xml:space="preserve"> PAGEREF _Toc397344723 \h </w:instrText>
+              <w:instrText xml:space="preserve"> PAGEREF _Toc397506193 \h </w:instrText>
             </w:r>
             <w:r>
               <w:rPr>
@@ -3007,7 +3103,7 @@
                 <w:noProof/>
                 <w:webHidden/>
               </w:rPr>
-              <w:t>16</w:t>
+              <w:t>18</w:t>
             </w:r>
             <w:r>
               <w:rPr>
@@ -3029,7 +3125,7 @@
               <w:noProof/>
             </w:rPr>
           </w:pPr>
-          <w:hyperlink w:anchor="_Toc397344724" w:history="1">
+          <w:hyperlink w:anchor="_Toc397506194" w:history="1">
             <w:r>
               <w:rPr>
                 <w:rStyle w:val="Hyperlink"/>
@@ -3069,7 +3165,7 @@
                 <w:noProof/>
                 <w:webHidden/>
               </w:rPr>
-              <w:instrText xml:space="preserve"> PAGEREF _Toc397344724 \h </w:instrText>
+              <w:instrText xml:space="preserve"> PAGEREF _Toc397506194 \h </w:instrText>
             </w:r>
             <w:r>
               <w:rPr>
@@ -3089,7 +3185,7 @@
                 <w:noProof/>
                 <w:webHidden/>
               </w:rPr>
-              <w:t>17</w:t>
+              <w:t>19</w:t>
             </w:r>
             <w:r>
               <w:rPr>
@@ -3111,7 +3207,7 @@
               <w:noProof/>
             </w:rPr>
           </w:pPr>
-          <w:hyperlink w:anchor="_Toc397344725" w:history="1">
+          <w:hyperlink w:anchor="_Toc397506195" w:history="1">
             <w:r>
               <w:rPr>
                 <w:rStyle w:val="Hyperlink"/>
@@ -3151,7 +3247,7 @@
                 <w:noProof/>
                 <w:webHidden/>
               </w:rPr>
-              <w:instrText xml:space="preserve"> PAGEREF _Toc397344725 \h </w:instrText>
+              <w:instrText xml:space="preserve"> PAGEREF _Toc397506195 \h </w:instrText>
             </w:r>
             <w:r>
               <w:rPr>
@@ -3171,7 +3267,7 @@
                 <w:noProof/>
                 <w:webHidden/>
               </w:rPr>
-              <w:t>17</w:t>
+              <w:t>19</w:t>
             </w:r>
             <w:r>
               <w:rPr>
@@ -3193,7 +3289,7 @@
               <w:noProof/>
             </w:rPr>
           </w:pPr>
-          <w:hyperlink w:anchor="_Toc397344726" w:history="1">
+          <w:hyperlink w:anchor="_Toc397506196" w:history="1">
             <w:r>
               <w:rPr>
                 <w:rStyle w:val="Hyperlink"/>
@@ -3233,7 +3329,7 @@
                 <w:noProof/>
                 <w:webHidden/>
               </w:rPr>
-              <w:instrText xml:space="preserve"> PAGEREF _Toc397344726 \h </w:instrText>
+              <w:instrText xml:space="preserve"> PAGEREF _Toc397506196 \h </w:instrText>
             </w:r>
             <w:r>
               <w:rPr>
@@ -3253,7 +3349,7 @@
                 <w:noProof/>
                 <w:webHidden/>
               </w:rPr>
-              <w:t>18</w:t>
+              <w:t>20</w:t>
             </w:r>
             <w:r>
               <w:rPr>
@@ -3275,7 +3371,7 @@
               <w:noProof/>
             </w:rPr>
           </w:pPr>
-          <w:hyperlink w:anchor="_Toc397344727" w:history="1">
+          <w:hyperlink w:anchor="_Toc397506197" w:history="1">
             <w:r>
               <w:rPr>
                 <w:rStyle w:val="Hyperlink"/>
@@ -3315,7 +3411,7 @@
                 <w:noProof/>
                 <w:webHidden/>
               </w:rPr>
-              <w:instrText xml:space="preserve"> PAGEREF _Toc397344727 \h </w:instrText>
+              <w:instrText xml:space="preserve"> PAGEREF _Toc397506197 \h </w:instrText>
             </w:r>
             <w:r>
               <w:rPr>
@@ -3335,7 +3431,7 @@
                 <w:noProof/>
                 <w:webHidden/>
               </w:rPr>
-              <w:t>18</w:t>
+              <w:t>20</w:t>
             </w:r>
             <w:r>
               <w:rPr>
@@ -3357,7 +3453,7 @@
               <w:noProof/>
             </w:rPr>
           </w:pPr>
-          <w:hyperlink w:anchor="_Toc397344728" w:history="1">
+          <w:hyperlink w:anchor="_Toc397506198" w:history="1">
             <w:r>
               <w:rPr>
                 <w:rStyle w:val="Hyperlink"/>
@@ -3397,7 +3493,7 @@
                 <w:noProof/>
                 <w:webHidden/>
               </w:rPr>
-              <w:instrText xml:space="preserve"> PAGEREF _Toc397344728 \h </w:instrText>
+              <w:instrText xml:space="preserve"> PAGEREF _Toc397506198 \h </w:instrText>
             </w:r>
             <w:r>
               <w:rPr>
@@ -3417,7 +3513,7 @@
                 <w:noProof/>
                 <w:webHidden/>
               </w:rPr>
-              <w:t>19</w:t>
+              <w:t>21</w:t>
             </w:r>
             <w:r>
               <w:rPr>
@@ -3442,7 +3538,7 @@
               <w:szCs w:val="22"/>
             </w:rPr>
           </w:pPr>
-          <w:hyperlink w:anchor="_Toc397344729" w:history="1">
+          <w:hyperlink w:anchor="_Toc397506199" w:history="1">
             <w:r>
               <w:rPr>
                 <w:rStyle w:val="Hyperlink"/>
@@ -3485,7 +3581,7 @@
                 <w:noProof/>
                 <w:webHidden/>
               </w:rPr>
-              <w:instrText xml:space="preserve"> PAGEREF _Toc397344729 \h </w:instrText>
+              <w:instrText xml:space="preserve"> PAGEREF _Toc397506199 \h </w:instrText>
             </w:r>
             <w:r>
               <w:rPr>
@@ -3505,7 +3601,7 @@
                 <w:noProof/>
                 <w:webHidden/>
               </w:rPr>
-              <w:t>22</w:t>
+              <w:t>24</w:t>
             </w:r>
             <w:r>
               <w:rPr>
@@ -3530,7 +3626,7 @@
               <w:szCs w:val="22"/>
             </w:rPr>
           </w:pPr>
-          <w:hyperlink w:anchor="_Toc397344730" w:history="1">
+          <w:hyperlink w:anchor="_Toc397506200" w:history="1">
             <w:r>
               <w:rPr>
                 <w:rStyle w:val="Hyperlink"/>
@@ -3573,7 +3669,7 @@
                 <w:noProof/>
                 <w:webHidden/>
               </w:rPr>
-              <w:instrText xml:space="preserve"> PAGEREF _Toc397344730 \h </w:instrText>
+              <w:instrText xml:space="preserve"> PAGEREF _Toc397506200 \h </w:instrText>
             </w:r>
             <w:r>
               <w:rPr>
@@ -3593,7 +3689,7 @@
                 <w:noProof/>
                 <w:webHidden/>
               </w:rPr>
-              <w:t>23</w:t>
+              <w:t>25</w:t>
             </w:r>
             <w:r>
               <w:rPr>
@@ -3618,7 +3714,7 @@
               <w:szCs w:val="22"/>
             </w:rPr>
           </w:pPr>
-          <w:hyperlink w:anchor="_Toc397344731" w:history="1">
+          <w:hyperlink w:anchor="_Toc397506201" w:history="1">
             <w:r>
               <w:rPr>
                 <w:rStyle w:val="Hyperlink"/>
@@ -3661,7 +3757,7 @@
                 <w:noProof/>
                 <w:webHidden/>
               </w:rPr>
-              <w:instrText xml:space="preserve"> PAGEREF _Toc397344731 \h </w:instrText>
+              <w:instrText xml:space="preserve"> PAGEREF _Toc397506201 \h </w:instrText>
             </w:r>
             <w:r>
               <w:rPr>
@@ -3681,7 +3777,7 @@
                 <w:noProof/>
                 <w:webHidden/>
               </w:rPr>
-              <w:t>24</w:t>
+              <w:t>26</w:t>
             </w:r>
             <w:r>
               <w:rPr>
@@ -3703,7 +3799,7 @@
               <w:noProof/>
             </w:rPr>
           </w:pPr>
-          <w:hyperlink w:anchor="_Toc397344732" w:history="1">
+          <w:hyperlink w:anchor="_Toc397506202" w:history="1">
             <w:r>
               <w:rPr>
                 <w:rStyle w:val="Hyperlink"/>
@@ -3743,7 +3839,7 @@
                 <w:noProof/>
                 <w:webHidden/>
               </w:rPr>
-              <w:instrText xml:space="preserve"> PAGEREF _Toc397344732 \h </w:instrText>
+              <w:instrText xml:space="preserve"> PAGEREF _Toc397506202 \h </w:instrText>
             </w:r>
             <w:r>
               <w:rPr>
@@ -3763,7 +3859,7 @@
                 <w:noProof/>
                 <w:webHidden/>
               </w:rPr>
-              <w:t>24</w:t>
+              <w:t>26</w:t>
             </w:r>
             <w:r>
               <w:rPr>
@@ -3785,7 +3881,7 @@
               <w:noProof/>
             </w:rPr>
           </w:pPr>
-          <w:hyperlink w:anchor="_Toc397344733" w:history="1">
+          <w:hyperlink w:anchor="_Toc397506203" w:history="1">
             <w:r>
               <w:rPr>
                 <w:rStyle w:val="Hyperlink"/>
@@ -3825,7 +3921,7 @@
                 <w:noProof/>
                 <w:webHidden/>
               </w:rPr>
-              <w:instrText xml:space="preserve"> PAGEREF _Toc397344733 \h </w:instrText>
+              <w:instrText xml:space="preserve"> PAGEREF _Toc397506203 \h </w:instrText>
             </w:r>
             <w:r>
               <w:rPr>
@@ -3845,7 +3941,7 @@
                 <w:noProof/>
                 <w:webHidden/>
               </w:rPr>
-              <w:t>24</w:t>
+              <w:t>26</w:t>
             </w:r>
             <w:r>
               <w:rPr>
@@ -3886,7 +3982,7 @@
       <w:pPr>
         <w:pStyle w:val="Heading1"/>
       </w:pPr>
-      <w:bookmarkStart w:id="0" w:name="_Toc397344691"/>
+      <w:bookmarkStart w:id="0" w:name="_Toc397506160"/>
       <w:r>
         <w:lastRenderedPageBreak/>
         <w:t>Overview</w:t>
@@ -3940,7 +4036,7 @@
       <w:pPr>
         <w:pStyle w:val="Heading1"/>
       </w:pPr>
-      <w:bookmarkStart w:id="1" w:name="_Toc397344692"/>
+      <w:bookmarkStart w:id="1" w:name="_Toc397506161"/>
       <w:r>
         <w:lastRenderedPageBreak/>
         <w:t>Technical background</w:t>
@@ -3954,7 +4050,7 @@
       <w:pPr>
         <w:pStyle w:val="Heading2"/>
       </w:pPr>
-      <w:bookmarkStart w:id="2" w:name="_Toc397344693"/>
+      <w:bookmarkStart w:id="2" w:name="_Toc397506162"/>
       <w:r>
         <w:t>What is RMI?</w:t>
       </w:r>
@@ -3980,7 +4076,7 @@
       <w:pPr>
         <w:pStyle w:val="Heading2"/>
       </w:pPr>
-      <w:bookmarkStart w:id="3" w:name="_Toc397344694"/>
+      <w:bookmarkStart w:id="3" w:name="_Toc397506163"/>
       <w:r>
         <w:t xml:space="preserve">How does </w:t>
       </w:r>
@@ -5236,7 +5332,7 @@
       <w:pPr>
         <w:pStyle w:val="Heading2"/>
       </w:pPr>
-      <w:bookmarkStart w:id="11" w:name="_Toc397344695"/>
+      <w:bookmarkStart w:id="11" w:name="_Toc397506164"/>
       <w:r>
         <w:t>Technical implementation of RMI:</w:t>
       </w:r>
@@ -5461,7 +5557,7 @@
       <w:pPr>
         <w:pStyle w:val="Heading2"/>
       </w:pPr>
-      <w:bookmarkStart w:id="12" w:name="_Toc397344696"/>
+      <w:bookmarkStart w:id="12" w:name="_Toc397506165"/>
       <w:r>
         <w:t>Implementing s</w:t>
       </w:r>
@@ -5889,7 +5985,7 @@
       <w:pPr>
         <w:pStyle w:val="Heading1"/>
       </w:pPr>
-      <w:bookmarkStart w:id="13" w:name="_Toc397344697"/>
+      <w:bookmarkStart w:id="13" w:name="_Toc397506166"/>
       <w:r>
         <w:lastRenderedPageBreak/>
         <w:t>Security Analysis of RMI technology</w:t>
@@ -5900,7 +5996,7 @@
       <w:pPr>
         <w:pStyle w:val="Heading2"/>
       </w:pPr>
-      <w:bookmarkStart w:id="14" w:name="_Toc397344698"/>
+      <w:bookmarkStart w:id="14" w:name="_Toc397506167"/>
       <w:r>
         <w:t>Case study -1</w:t>
       </w:r>
@@ -6308,7 +6404,7 @@
       <w:pPr>
         <w:pStyle w:val="Heading3"/>
       </w:pPr>
-      <w:bookmarkStart w:id="15" w:name="_Toc397344699"/>
+      <w:bookmarkStart w:id="15" w:name="_Toc397506168"/>
       <w:r>
         <w:t>Vulnerability analysis</w:t>
       </w:r>
@@ -6394,7 +6490,16 @@
         <w:t xml:space="preserve">is considered </w:t>
       </w:r>
       <w:r>
-        <w:t>as untrusted.</w:t>
+        <w:t xml:space="preserve">as </w:t>
+      </w:r>
+      <w:r>
+        <w:rPr>
+          <w:i/>
+        </w:rPr>
+        <w:t>untrusted</w:t>
+      </w:r>
+      <w:r>
+        <w:t>.</w:t>
       </w:r>
     </w:p>
     <w:p>
@@ -6412,7 +6517,7 @@
       <w:pPr>
         <w:pStyle w:val="Heading4"/>
       </w:pPr>
-      <w:bookmarkStart w:id="16" w:name="_Toc397344700"/>
+      <w:bookmarkStart w:id="16" w:name="_Toc397506169"/>
       <w:r>
         <w:t>Client confidentiality</w:t>
       </w:r>
@@ -6522,7 +6627,7 @@
       <w:pPr>
         <w:pStyle w:val="Heading4"/>
       </w:pPr>
-      <w:bookmarkStart w:id="17" w:name="_Toc397344701"/>
+      <w:bookmarkStart w:id="17" w:name="_Toc397506170"/>
       <w:r>
         <w:t>Client integrity</w:t>
       </w:r>
@@ -6633,7 +6738,7 @@
       <w:pPr>
         <w:pStyle w:val="Heading4"/>
       </w:pPr>
-      <w:bookmarkStart w:id="18" w:name="_Toc397344702"/>
+      <w:bookmarkStart w:id="18" w:name="_Toc397506171"/>
       <w:r>
         <w:lastRenderedPageBreak/>
         <w:t>Service confidentiality:</w:t>
@@ -6666,7 +6771,7 @@
           <w:rFonts w:ascii="Times-Bold" w:hAnsi="Times-Bold" w:cs="Times-Bold"/>
         </w:rPr>
       </w:pPr>
-      <w:bookmarkStart w:id="19" w:name="_Toc397344703"/>
+      <w:bookmarkStart w:id="19" w:name="_Toc397506172"/>
       <w:r>
         <w:rPr>
           <w:rFonts w:ascii="Times-Bold" w:hAnsi="Times-Bold" w:cs="Times-Bold"/>
@@ -6748,7 +6853,7 @@
       <w:pPr>
         <w:pStyle w:val="Heading4"/>
       </w:pPr>
-      <w:bookmarkStart w:id="20" w:name="_Toc397344704"/>
+      <w:bookmarkStart w:id="20" w:name="_Toc397506173"/>
       <w:r>
         <w:t>Service availability:</w:t>
       </w:r>
@@ -6779,7 +6884,7 @@
       <w:pPr>
         <w:pStyle w:val="Heading2"/>
       </w:pPr>
-      <w:bookmarkStart w:id="21" w:name="_Toc397344705"/>
+      <w:bookmarkStart w:id="21" w:name="_Toc397506174"/>
       <w:r>
         <w:t>Case study -2: s</w:t>
       </w:r>
@@ -6883,7 +6988,7 @@
       <w:pPr>
         <w:pStyle w:val="Heading3"/>
       </w:pPr>
-      <w:bookmarkStart w:id="22" w:name="_Toc397344706"/>
+      <w:bookmarkStart w:id="22" w:name="_Toc397506175"/>
       <w:r>
         <w:t xml:space="preserve">How </w:t>
       </w:r>
@@ -7140,7 +7245,7 @@
       <w:pPr>
         <w:pStyle w:val="Heading3"/>
       </w:pPr>
-      <w:bookmarkStart w:id="23" w:name="_Toc397344707"/>
+      <w:bookmarkStart w:id="23" w:name="_Toc397506176"/>
       <w:r>
         <w:t xml:space="preserve">How Serialization may affect in RMI </w:t>
       </w:r>
@@ -7362,7 +7467,7 @@
       <w:pPr>
         <w:pStyle w:val="Heading2"/>
       </w:pPr>
-      <w:bookmarkStart w:id="24" w:name="_Toc397344708"/>
+      <w:bookmarkStart w:id="24" w:name="_Toc397506177"/>
       <w:r>
         <w:t>Case study -3:</w:t>
       </w:r>
@@ -7373,7 +7478,13 @@
         <w:t>s</w:t>
       </w:r>
       <w:r>
-        <w:t xml:space="preserve"> posed by lack of verification of type compatibility in RMI protocol implementation</w:t>
+        <w:t xml:space="preserve"> posed by lack of type compatibility </w:t>
+      </w:r>
+      <w:r>
+        <w:t xml:space="preserve">verification </w:t>
+      </w:r>
+      <w:r>
+        <w:t>in RMI protocol implementation</w:t>
       </w:r>
       <w:r>
         <w:t>:</w:t>
@@ -7381,237 +7492,1204 @@
       <w:bookmarkEnd w:id="24"/>
     </w:p>
     <w:p>
-      <w:pPr>
+      <w:r>
+        <w:t>A technical security report by Security Explorations (2012) titled “Security Vulnerabilities in Java SE”</w:t>
+      </w:r>
+      <w:r>
+        <w:t xml:space="preserve"> highlights</w:t>
+      </w:r>
+      <w:r>
+        <w:t>, among various other Java security vulnerabilities,</w:t>
+      </w:r>
+      <w:r>
+        <w:t xml:space="preserve"> how </w:t>
+      </w:r>
+      <w:r>
+        <w:t xml:space="preserve">RMI protocol implementation </w:t>
+      </w:r>
+      <w:r>
+        <w:t>may be open to security exploitation</w:t>
+      </w:r>
+      <w:r>
+        <w:t>. Following discussions are compiled in light of this report.</w:t>
+      </w:r>
+    </w:p>
+    <w:p>
+      <w:r>
+        <w:t xml:space="preserve">Java </w:t>
+      </w:r>
+      <w:r>
+        <w:t xml:space="preserve">vulnerabilities </w:t>
+      </w:r>
+      <w:r>
+        <w:t>are usually associated with the</w:t>
+      </w:r>
+      <w:r>
+        <w:t>ir corresponding</w:t>
+      </w:r>
+      <w:r>
+        <w:t xml:space="preserve"> risk</w:t>
+      </w:r>
+      <w:r>
+        <w:t>s</w:t>
+      </w:r>
+      <w:r>
+        <w:t xml:space="preserve"> to users</w:t>
+      </w:r>
+      <w:r>
+        <w:t>, especially</w:t>
+      </w:r>
+      <w:r>
+        <w:t xml:space="preserve"> of various web browsers. </w:t>
+      </w:r>
+      <w:r>
+        <w:t xml:space="preserve">This is deemed as </w:t>
+      </w:r>
+      <w:r>
+        <w:t xml:space="preserve">natural </w:t>
+      </w:r>
+      <w:r>
+        <w:t xml:space="preserve">as the </w:t>
+      </w:r>
+      <w:r>
+        <w:t xml:space="preserve">Java </w:t>
+      </w:r>
+      <w:r>
+        <w:t>p</w:t>
+      </w:r>
+      <w:r>
+        <w:t>lug-in</w:t>
+      </w:r>
+      <w:r>
+        <w:t xml:space="preserve"> software</w:t>
+      </w:r>
+      <w:r>
+        <w:t xml:space="preserve"> has a widespread use among this community</w:t>
+      </w:r>
+      <w:r>
+        <w:t>.</w:t>
+      </w:r>
+      <w:r>
+        <w:t xml:space="preserve"> In addition to this,</w:t>
+      </w:r>
+      <w:r>
         <w:rPr>
           <w:i/>
         </w:rPr>
-      </w:pPr>
+        <w:t xml:space="preserve"> </w:t>
+      </w:r>
+      <w:r>
+        <w:t>t</w:t>
+      </w:r>
+      <w:r>
+        <w:t>here are</w:t>
+      </w:r>
+      <w:r>
+        <w:t xml:space="preserve"> also</w:t>
+      </w:r>
+      <w:r>
+        <w:t xml:space="preserve"> other exploitation scenarios </w:t>
+      </w:r>
+      <w:r>
+        <w:t xml:space="preserve">which </w:t>
+      </w:r>
+      <w:r>
+        <w:t>are worth mentioning</w:t>
+      </w:r>
+      <w:r>
+        <w:t>. This</w:t>
+      </w:r>
+      <w:r>
+        <w:t xml:space="preserve"> section</w:t>
+      </w:r>
+      <w:r>
+        <w:t xml:space="preserve"> </w:t>
+      </w:r>
+      <w:r>
+        <w:t>concerns the possibility to exploit J</w:t>
+      </w:r>
+      <w:r>
+        <w:t xml:space="preserve">ava security issues on </w:t>
+      </w:r>
+      <w:r>
+        <w:t xml:space="preserve">remote </w:t>
+      </w:r>
+      <w:r>
+        <w:t>servers.</w:t>
+      </w:r>
+    </w:p>
+    <w:p>
+      <w:r>
+        <w:lastRenderedPageBreak/>
+        <w:t xml:space="preserve">Java runtime has a form of abstract Java Virtual Machine or JVM whose goal is to provide secure execution environment for Java programs. A JVM has several components as depicted in </w:t>
+      </w:r>
+      <w:r>
+        <w:t>figure-1 below:</w:t>
+      </w:r>
+    </w:p>
+    <w:p>
+      <w:r>
+        <w:rPr>
+          <w:noProof/>
+        </w:rPr>
+        <w:drawing>
+          <wp:anchor distT="0" distB="0" distL="114300" distR="114300" simplePos="0" relativeHeight="251663360" behindDoc="0" locked="0" layoutInCell="1" allowOverlap="1">
+            <wp:simplePos x="0" y="0"/>
+            <wp:positionH relativeFrom="column">
+              <wp:posOffset>1266825</wp:posOffset>
+            </wp:positionH>
+            <wp:positionV relativeFrom="paragraph">
+              <wp:posOffset>304800</wp:posOffset>
+            </wp:positionV>
+            <wp:extent cx="3371850" cy="2381250"/>
+            <wp:effectExtent l="19050" t="0" r="0" b="0"/>
+            <wp:wrapTopAndBottom/>
+            <wp:docPr id="2" name="Picture 0" descr="Fig-1.JavaVirtualMachine Security Architecture (se-2012-01-report).png"/>
+            <wp:cNvGraphicFramePr>
+              <a:graphicFrameLocks xmlns:a="http://schemas.openxmlformats.org/drawingml/2006/main" noChangeAspect="1"/>
+            </wp:cNvGraphicFramePr>
+            <a:graphic xmlns:a="http://schemas.openxmlformats.org/drawingml/2006/main">
+              <a:graphicData uri="http://schemas.openxmlformats.org/drawingml/2006/picture">
+                <pic:pic xmlns:pic="http://schemas.openxmlformats.org/drawingml/2006/picture">
+                  <pic:nvPicPr>
+                    <pic:cNvPr id="0" name="Fig-1.JavaVirtualMachine Security Architecture (se-2012-01-report).png"/>
+                    <pic:cNvPicPr/>
+                  </pic:nvPicPr>
+                  <pic:blipFill>
+                    <a:blip r:embed="rId9"/>
+                    <a:stretch>
+                      <a:fillRect/>
+                    </a:stretch>
+                  </pic:blipFill>
+                  <pic:spPr>
+                    <a:xfrm>
+                      <a:off x="0" y="0"/>
+                      <a:ext cx="3371850" cy="2381250"/>
+                    </a:xfrm>
+                    <a:prstGeom prst="rect">
+                      <a:avLst/>
+                    </a:prstGeom>
+                  </pic:spPr>
+                </pic:pic>
+              </a:graphicData>
+            </a:graphic>
+          </wp:anchor>
+        </w:drawing>
+      </w:r>
+    </w:p>
+    <w:p/>
+    <w:p>
+      <w:r>
+        <w:t xml:space="preserve">, </w:t>
+      </w:r>
+      <w:r>
+        <w:t>some</w:t>
+      </w:r>
+      <w:r>
+        <w:t xml:space="preserve"> of these components</w:t>
+      </w:r>
+      <w:r>
+        <w:t xml:space="preserve"> with critical nature to security </w:t>
+      </w:r>
+      <w:r>
+        <w:t xml:space="preserve">include </w:t>
+      </w:r>
       <w:r>
         <w:t xml:space="preserve">Java </w:t>
       </w:r>
       <w:r>
-        <w:t xml:space="preserve">vulnerabilities </w:t>
-      </w:r>
-      <w:r>
-        <w:t>are usually associated with the</w:t>
-      </w:r>
-      <w:r>
-        <w:t>ir corresponding</w:t>
-      </w:r>
-      <w:r>
-        <w:t xml:space="preserve"> risk</w:t>
+        <w:t>CLASS LOADER</w:t>
+      </w:r>
+      <w:r>
+        <w:t xml:space="preserve">, </w:t>
+      </w:r>
+      <w:r>
+        <w:t>BYTECODE</w:t>
+      </w:r>
+      <w:r>
+        <w:t xml:space="preserve"> </w:t>
+      </w:r>
+      <w:r>
+        <w:t>VERIFIER</w:t>
+      </w:r>
+      <w:r>
+        <w:t xml:space="preserve"> and SECURITY MANAGER.</w:t>
+      </w:r>
+      <w:r>
+        <w:t xml:space="preserve"> In order to understand the security </w:t>
+      </w:r>
+      <w:r>
+        <w:t>vulnerability</w:t>
+      </w:r>
+      <w:r>
+        <w:t xml:space="preserve"> in RMI protocol implementation</w:t>
+      </w:r>
+      <w:r>
+        <w:t>, we have to first understand how the above mentioned Java components conduct their roles in relation to security.</w:t>
+      </w:r>
+    </w:p>
+    <w:p>
+      <w:pPr>
+        <w:spacing w:after="60"/>
+        <w:ind w:firstLine="0"/>
+        <w:rPr>
+          <w:b/>
+          <w:u w:val="single"/>
+        </w:rPr>
+      </w:pPr>
+      <w:r>
+        <w:rPr>
+          <w:b/>
+          <w:u w:val="single"/>
+        </w:rPr>
+        <w:t xml:space="preserve">Role of Java </w:t>
+      </w:r>
+      <w:r>
+        <w:rPr>
+          <w:b/>
+          <w:u w:val="single"/>
+        </w:rPr>
+        <w:t>CLASS LOADER</w:t>
+      </w:r>
+      <w:r>
+        <w:rPr>
+          <w:b/>
+          <w:u w:val="single"/>
+        </w:rPr>
+        <w:t xml:space="preserve"> implicating security:</w:t>
+      </w:r>
+    </w:p>
+    <w:p>
+      <w:r>
+        <w:t xml:space="preserve">Class Loaders are special Java objects that inherit from </w:t>
+      </w:r>
+      <w:r>
+        <w:rPr>
+          <w:rStyle w:val="keywordsChar"/>
+        </w:rPr>
+        <w:t>java.lang.ClassLoader</w:t>
+      </w:r>
+      <w:r>
+        <w:rPr>
+          <w:rFonts w:ascii="Courier New" w:hAnsi="Courier New" w:cs="Courier New"/>
+        </w:rPr>
+        <w:t xml:space="preserve"> </w:t>
+      </w:r>
+      <w:r>
+        <w:t>class or its subclass. They provide Java Virtual Machine</w:t>
+      </w:r>
+      <w:r>
+        <w:t xml:space="preserve"> with</w:t>
+      </w:r>
+      <w:r>
+        <w:t xml:space="preserve"> Class files, which may come from arbitrary locations such as remote hosts or local file system. Class Loader location denoting a base</w:t>
+      </w:r>
+      <w:r>
+        <w:t xml:space="preserve"> source of classes is called a </w:t>
+      </w:r>
+      <w:r>
+        <w:rPr>
+          <w:i/>
+        </w:rPr>
+        <w:t>C</w:t>
+      </w:r>
+      <w:r>
+        <w:rPr>
+          <w:i/>
+        </w:rPr>
+        <w:t>odebase</w:t>
+      </w:r>
+      <w:r>
+        <w:t>.</w:t>
+      </w:r>
+    </w:p>
+    <w:p>
+      <w:r>
+        <w:t>The Java Class Loader objects implement</w:t>
+      </w:r>
+      <w:r>
+        <w:t xml:space="preserve"> several security critical methods. This includes method </w:t>
+      </w:r>
+      <w:r>
+        <w:t xml:space="preserve">which </w:t>
+      </w:r>
+      <w:r>
+        <w:t xml:space="preserve">is invoked whenever a definition of a target class name is not found in the Java VM and when an attempt is made to load it from some external location. </w:t>
+      </w:r>
+    </w:p>
+    <w:p>
+      <w:r>
+        <w:t xml:space="preserve">Class Loader objects are </w:t>
+      </w:r>
+      <w:r>
+        <w:t>very</w:t>
+      </w:r>
+      <w:r>
+        <w:t xml:space="preserve"> powerful</w:t>
+      </w:r>
+      <w:r>
+        <w:t>, they can:</w:t>
+      </w:r>
+    </w:p>
+    <w:p>
+      <w:pPr>
+        <w:pStyle w:val="BulletStyle2"/>
+      </w:pPr>
+      <w:r>
+        <w:t>provide class definitions to the VM</w:t>
+      </w:r>
+      <w:r>
+        <w:t>,</w:t>
+      </w:r>
+    </w:p>
+    <w:p>
+      <w:pPr>
+        <w:pStyle w:val="BulletStyle2"/>
+      </w:pPr>
+      <w:r>
+        <w:t>specify permissions for loaded classes</w:t>
+      </w:r>
+      <w:r>
+        <w:t>,</w:t>
+      </w:r>
+    </w:p>
+    <w:p>
+      <w:pPr>
+        <w:pStyle w:val="BulletStyle2"/>
+      </w:pPr>
+      <w:r>
+        <w:t>load</w:t>
+      </w:r>
+      <w:r>
+        <w:t xml:space="preserve"> native libraries into Java VM etc.</w:t>
+      </w:r>
+    </w:p>
+    <w:p>
+      <w:r>
+        <w:t>-t</w:t>
+      </w:r>
+      <w:r>
+        <w:t>hese are just a few of the many reasons</w:t>
+      </w:r>
+      <w:r>
+        <w:t xml:space="preserve"> why a Class Loader creation requires </w:t>
+      </w:r>
+      <w:r>
+        <w:t>having</w:t>
+      </w:r>
+      <w:r>
+        <w:t xml:space="preserve"> a proper security privilege</w:t>
+      </w:r>
+      <w:r>
+        <w:t xml:space="preserve">. The </w:t>
+      </w:r>
+      <w:r>
+        <w:t>Class</w:t>
+      </w:r>
+      <w:r>
+        <w:t xml:space="preserve"> </w:t>
+      </w:r>
+      <w:r>
+        <w:t>Loader</w:t>
+      </w:r>
+      <w:r>
+        <w:t xml:space="preserve"> instance initialization method (</w:t>
+      </w:r>
+      <w:r>
+        <w:rPr>
+          <w:rStyle w:val="keywordsChar"/>
+        </w:rPr>
+        <w:t>&lt;init&gt;</w:t>
+      </w:r>
+      <w:r>
+        <w:t xml:space="preserve">) implements </w:t>
+      </w:r>
+      <w:r>
+        <w:t xml:space="preserve">checks for this </w:t>
+      </w:r>
+      <w:r>
+        <w:t>privilege</w:t>
+      </w:r>
+      <w:r>
+        <w:t>.</w:t>
+      </w:r>
+    </w:p>
+    <w:p>
+      <w:pPr>
+        <w:spacing w:after="60"/>
+        <w:ind w:firstLine="0"/>
+      </w:pPr>
+      <w:r>
+        <w:rPr>
+          <w:b/>
+          <w:u w:val="single"/>
+        </w:rPr>
+        <w:t xml:space="preserve">Role of Java </w:t>
+      </w:r>
+      <w:r>
+        <w:rPr>
+          <w:b/>
+          <w:u w:val="single"/>
+        </w:rPr>
+        <w:t>BYTE CODE VERIFIER</w:t>
+      </w:r>
+      <w:r>
+        <w:rPr>
+          <w:b/>
+          <w:u w:val="single"/>
+        </w:rPr>
+        <w:t xml:space="preserve"> implicating security</w:t>
+      </w:r>
+      <w:r>
+        <w:t>:</w:t>
+      </w:r>
+    </w:p>
+    <w:p>
+      <w:r>
+        <w:t>Bytecode Verifier</w:t>
+      </w:r>
+      <w:r>
+        <w:t xml:space="preserve"> is called during class loading process</w:t>
+      </w:r>
+      <w:r>
+        <w:t xml:space="preserve"> </w:t>
+      </w:r>
+      <w:r>
+        <w:t xml:space="preserve">and is </w:t>
+      </w:r>
+      <w:r>
+        <w:t xml:space="preserve">the primary gatekeeper of Java VM security. It </w:t>
+      </w:r>
+      <w:r>
+        <w:t xml:space="preserve">ensures </w:t>
+      </w:r>
+      <w:r>
+        <w:t xml:space="preserve">that a given sequence of bytes provided to the </w:t>
+      </w:r>
+      <w:r>
+        <w:rPr>
+          <w:rStyle w:val="keywordsChar"/>
+        </w:rPr>
+        <w:t>defineClass()</w:t>
+      </w:r>
+      <w:r>
+        <w:rPr>
+          <w:rFonts w:ascii="Courier New" w:hAnsi="Courier New" w:cs="Courier New"/>
+        </w:rPr>
+        <w:t xml:space="preserve"> </w:t>
+      </w:r>
+      <w:r>
+        <w:lastRenderedPageBreak/>
+        <w:t xml:space="preserve">method of Class Loader conforms to the Class file format. It also verifies the integrity and safety of bytecode instruction streams embedded in a Class definition. </w:t>
+      </w:r>
+    </w:p>
+    <w:p>
+      <w:r>
+        <w:t xml:space="preserve">Bytecode Verifier </w:t>
+      </w:r>
+      <w:r>
+        <w:t xml:space="preserve">functions </w:t>
+      </w:r>
+      <w:r>
+        <w:t xml:space="preserve">in multiple </w:t>
+      </w:r>
+      <w:r>
+        <w:t xml:space="preserve">phases </w:t>
+      </w:r>
+      <w:r>
+        <w:t xml:space="preserve">during which it verifies </w:t>
+      </w:r>
+      <w:r>
+        <w:t xml:space="preserve">the </w:t>
+      </w:r>
+      <w:r>
+        <w:t xml:space="preserve">VM constraints defined in </w:t>
+      </w:r>
+      <w:r>
+        <w:t xml:space="preserve">JVM </w:t>
+      </w:r>
+      <w:r>
+        <w:t xml:space="preserve">Specification. This Bytecode Verifier </w:t>
+      </w:r>
+      <w:r>
+        <w:t>is responsible for the verification of</w:t>
+      </w:r>
+      <w:r>
+        <w:t xml:space="preserve"> type-safety of a target Java code. Any attempt </w:t>
+      </w:r>
+      <w:r>
+        <w:t xml:space="preserve">of </w:t>
+      </w:r>
+      <w:r>
+        <w:t>conduct</w:t>
+      </w:r>
+      <w:r>
+        <w:t>ing</w:t>
+      </w:r>
+      <w:r>
+        <w:t xml:space="preserve"> an illegal type-cast </w:t>
+      </w:r>
+      <w:r>
+        <w:t xml:space="preserve">(for example, </w:t>
+      </w:r>
+      <w:r>
+        <w:t>from integer to object or vice-versa</w:t>
+      </w:r>
+      <w:r>
+        <w:t>)</w:t>
+      </w:r>
+      <w:r>
+        <w:t xml:space="preserve"> should be detected by this VM component.</w:t>
+      </w:r>
+    </w:p>
+    <w:p>
+      <w:r>
+        <w:t xml:space="preserve">Bytecode Verifier </w:t>
+      </w:r>
+      <w:r>
+        <w:t>performs</w:t>
+      </w:r>
+      <w:r>
+        <w:t xml:space="preserve"> a static analysis of a target bytecode instruction stream. It does this work by emulating the effect of a target instruction to the content of Java VM state</w:t>
+      </w:r>
+      <w:r>
+        <w:t xml:space="preserve">. The effect is analysed solely </w:t>
+      </w:r>
+      <w:r>
+        <w:t xml:space="preserve">with respect to the type information held in registers and on the stack. </w:t>
+      </w:r>
+      <w:r>
+        <w:t>In the past, Bytecode Verifier algorithm</w:t>
+      </w:r>
+      <w:r>
+        <w:t xml:space="preserve"> would</w:t>
+      </w:r>
+      <w:r>
+        <w:t xml:space="preserve"> </w:t>
+      </w:r>
+      <w:r>
+        <w:t>infe</w:t>
+      </w:r>
+      <w:r>
+        <w:t>r</w:t>
+      </w:r>
+      <w:r>
+        <w:t xml:space="preserve"> all type information during the analysis of bytecode instruction flow.</w:t>
+      </w:r>
+    </w:p>
+    <w:p>
+      <w:pPr>
+        <w:spacing w:after="60"/>
+        <w:ind w:firstLine="0"/>
+      </w:pPr>
+      <w:r>
+        <w:rPr>
+          <w:b/>
+          <w:u w:val="single"/>
+        </w:rPr>
+        <w:t xml:space="preserve">Role of Java </w:t>
+      </w:r>
+      <w:r>
+        <w:rPr>
+          <w:b/>
+          <w:u w:val="single"/>
+        </w:rPr>
+        <w:t xml:space="preserve">SECURITY MANAGER </w:t>
+      </w:r>
+      <w:r>
+        <w:rPr>
+          <w:b/>
+          <w:u w:val="single"/>
+        </w:rPr>
+        <w:t>implicating security</w:t>
+      </w:r>
+      <w:r>
+        <w:t>:</w:t>
+      </w:r>
+    </w:p>
+    <w:p>
+      <w:r>
+        <w:t xml:space="preserve">Security Manager objects are instances of </w:t>
+      </w:r>
+      <w:r>
+        <w:rPr>
+          <w:rStyle w:val="keywordsChar"/>
+        </w:rPr>
+        <w:t>java.lang.SecurityManager</w:t>
+      </w:r>
+      <w:r>
+        <w:t xml:space="preserve"> class or its subclass. </w:t>
+      </w:r>
+      <w:r>
+        <w:t>They verify and authorize</w:t>
+      </w:r>
+      <w:r>
+        <w:t xml:space="preserve"> </w:t>
+      </w:r>
+      <w:r>
+        <w:t xml:space="preserve">all </w:t>
+      </w:r>
+      <w:r>
+        <w:t>security sensitive operations in a VM environment.</w:t>
+      </w:r>
+      <w:r>
+        <w:t xml:space="preserve"> </w:t>
+      </w:r>
+      <w:r>
+        <w:t xml:space="preserve">A </w:t>
+      </w:r>
+      <w:r>
+        <w:t xml:space="preserve">special object in each </w:t>
+      </w:r>
+      <w:r>
+        <w:t>JVM</w:t>
+      </w:r>
+      <w:r>
+        <w:t xml:space="preserve"> denotes the Security Manager</w:t>
+      </w:r>
+      <w:r>
+        <w:t xml:space="preserve"> and</w:t>
+      </w:r>
+      <w:r>
+        <w:t xml:space="preserve"> </w:t>
+      </w:r>
+      <w:r>
+        <w:t xml:space="preserve">a </w:t>
+      </w:r>
+      <w:r>
+        <w:t xml:space="preserve">reference to </w:t>
+      </w:r>
+      <w:r>
+        <w:t xml:space="preserve">this object </w:t>
+      </w:r>
+      <w:r>
+        <w:t xml:space="preserve">can be obtained by calling </w:t>
+      </w:r>
+      <w:r>
+        <w:rPr>
+          <w:rStyle w:val="keywordsChar"/>
+        </w:rPr>
+        <w:t>getSecurityManager</w:t>
+      </w:r>
+      <w:r>
+        <w:t xml:space="preserve"> method of </w:t>
+      </w:r>
+      <w:r>
+        <w:rPr>
+          <w:rStyle w:val="keywordsChar"/>
+        </w:rPr>
+        <w:t>java.lang.System</w:t>
+      </w:r>
+      <w:r>
+        <w:t xml:space="preserve"> class. </w:t>
+      </w:r>
+      <w:r>
+        <w:t xml:space="preserve">A </w:t>
+      </w:r>
+      <w:r>
+        <w:t xml:space="preserve">sample </w:t>
+      </w:r>
+      <w:r>
+        <w:t>syntax can be describes as:</w:t>
+      </w:r>
+    </w:p>
+    <w:p>
+      <w:pPr>
+        <w:pStyle w:val="CodeSnippet"/>
+      </w:pPr>
+      <w:r>
+        <w:t>SecurityManager secMangr = System.getSecurityManager();</w:t>
+      </w:r>
+    </w:p>
+    <w:p>
+      <w:pPr>
+        <w:pStyle w:val="CodeSnippet"/>
+      </w:pPr>
+      <w:r>
+        <w:t>if (secMangr != null)</w:t>
+      </w:r>
+      <w:r>
+        <w:t xml:space="preserve"> {</w:t>
+      </w:r>
+    </w:p>
+    <w:p>
+      <w:pPr>
+        <w:pStyle w:val="CodeSnippet"/>
+      </w:pPr>
+      <w:r>
+        <w:t xml:space="preserve">    </w:t>
+      </w:r>
+      <w:r>
+        <w:t>secMangr.checkPermission(new RuntimePermission(“set</w:t>
+      </w:r>
+      <w:r>
+        <w:t>ContextClassLoader”));</w:t>
+      </w:r>
+    </w:p>
+    <w:p>
+      <w:pPr>
+        <w:pStyle w:val="CodeSnippet"/>
+      </w:pPr>
+      <w:r>
+        <w:t>}</w:t>
+      </w:r>
+    </w:p>
+    <w:p>
+      <w:r>
+        <w:t xml:space="preserve">The absence of a </w:t>
+      </w:r>
+      <w:r>
+        <w:t xml:space="preserve">Security Manager is indicated by its </w:t>
+      </w:r>
+      <w:r>
+        <w:rPr>
+          <w:rStyle w:val="keywordsChar"/>
+        </w:rPr>
+        <w:t>null</w:t>
+      </w:r>
+      <w:r>
+        <w:t xml:space="preserve"> </w:t>
+      </w:r>
+      <w:r>
+        <w:t>value. In such case, no security checks are in place and Java program</w:t>
       </w:r>
       <w:r>
         <w:t>s</w:t>
       </w:r>
       <w:r>
-        <w:t xml:space="preserve"> to users</w:t>
-      </w:r>
-      <w:r>
-        <w:t>, especially</w:t>
-      </w:r>
-      <w:r>
-        <w:t xml:space="preserve"> of various web browsers. </w:t>
-      </w:r>
-      <w:r>
-        <w:t xml:space="preserve">This is deemed as </w:t>
-      </w:r>
-      <w:r>
-        <w:t xml:space="preserve">natural </w:t>
-      </w:r>
-      <w:r>
-        <w:t xml:space="preserve">as the </w:t>
-      </w:r>
-      <w:r>
-        <w:t xml:space="preserve">Java </w:t>
-      </w:r>
-      <w:r>
-        <w:t>p</w:t>
-      </w:r>
-      <w:r>
-        <w:t>lug-in</w:t>
-      </w:r>
-      <w:r>
-        <w:t xml:space="preserve"> software</w:t>
-      </w:r>
-      <w:r>
-        <w:t xml:space="preserve"> has a widespread use among this community</w:t>
+        <w:t xml:space="preserve"> </w:t>
+      </w:r>
+      <w:r>
+        <w:t>can run without any restriction</w:t>
+      </w:r>
+      <w:r>
+        <w:t xml:space="preserve"> in a target </w:t>
+      </w:r>
+      <w:r>
+        <w:t>J</w:t>
+      </w:r>
+      <w:r>
+        <w:t>VM environment.</w:t>
+      </w:r>
+    </w:p>
+    <w:p>
+      <w:r>
+        <w:t xml:space="preserve">When a program is run in a JVM, a private </w:t>
+      </w:r>
+      <w:r>
+        <w:rPr>
+          <w:rStyle w:val="keywordsChar"/>
+        </w:rPr>
+        <w:t>security</w:t>
+      </w:r>
+      <w:r>
+        <w:t xml:space="preserve"> field of </w:t>
+      </w:r>
+      <w:r>
+        <w:rPr>
+          <w:rStyle w:val="keywordsChar"/>
+        </w:rPr>
+        <w:t>java.lang.System</w:t>
+      </w:r>
+      <w:r>
+        <w:t xml:space="preserve"> class holds a reference to the Security Manager which is in use by the environment. Therefore, </w:t>
+      </w:r>
+      <w:r>
+        <w:t xml:space="preserve">the </w:t>
+      </w:r>
+      <w:r>
+        <w:t>possib</w:t>
+      </w:r>
+      <w:r>
+        <w:t>ility of being able</w:t>
+      </w:r>
+      <w:r>
+        <w:t xml:space="preserve"> to create an instance of a Security Manager does not lead to a direct comp</w:t>
+      </w:r>
+      <w:r>
+        <w:t>romise of VM security.</w:t>
+      </w:r>
+    </w:p>
+    <w:p>
+      <w:r>
+        <w:t xml:space="preserve">Another special object in Java security context is permission; this is an instance of </w:t>
+      </w:r>
+      <w:r>
+        <w:rPr>
+          <w:rStyle w:val="keywordsChar"/>
+        </w:rPr>
+        <w:t>java.security.Permission</w:t>
+      </w:r>
+      <w:r>
+        <w:t xml:space="preserve"> class or its subclasses. </w:t>
+      </w:r>
+      <w:r>
+        <w:t>Java Security Manager verifies whether a target class has specific permissions required for a give</w:t>
+      </w:r>
+      <w:r>
+        <w:t xml:space="preserve">n security sensitive operation. </w:t>
+      </w:r>
+      <w:r>
+        <w:t>Java has dedicated permissions for specific operations, such as netw</w:t>
+      </w:r>
+      <w:r>
+        <w:t xml:space="preserve">ork access, </w:t>
+      </w:r>
+      <w:r>
+        <w:t xml:space="preserve">specific API access, </w:t>
+      </w:r>
+      <w:r>
+        <w:t>program execution</w:t>
+      </w:r>
+      <w:r>
+        <w:t xml:space="preserve"> etc. There is also one special permission object that denotes ROOT privileges in Java. This </w:t>
+      </w:r>
+      <w:r>
+        <w:t xml:space="preserve">object </w:t>
+      </w:r>
+      <w:r>
+        <w:t>is</w:t>
+      </w:r>
+      <w:r>
+        <w:t xml:space="preserve"> referred to as </w:t>
+      </w:r>
+      <w:r>
+        <w:rPr>
+          <w:rStyle w:val="keywordsChar"/>
+        </w:rPr>
+        <w:t>AllPermission</w:t>
+      </w:r>
+      <w:r>
+        <w:t>; m</w:t>
+      </w:r>
+      <w:r>
+        <w:t xml:space="preserve">any </w:t>
+      </w:r>
+      <w:r>
+        <w:t xml:space="preserve">single </w:t>
+      </w:r>
+      <w:r>
+        <w:rPr>
+          <w:rStyle w:val="keywordsChar"/>
+        </w:rPr>
+        <w:t>permission</w:t>
+      </w:r>
+      <w:r>
+        <w:t xml:space="preserve">s </w:t>
+      </w:r>
+      <w:r>
+        <w:t xml:space="preserve">may </w:t>
+      </w:r>
+      <w:r>
+        <w:t xml:space="preserve">also </w:t>
+      </w:r>
+      <w:r>
+        <w:t xml:space="preserve">be easily elevated to </w:t>
+      </w:r>
+      <w:r>
+        <w:rPr>
+          <w:rStyle w:val="keywordsChar"/>
+        </w:rPr>
+        <w:t>AllPermission</w:t>
+      </w:r>
+      <w:r>
+        <w:t xml:space="preserve">. </w:t>
+      </w:r>
+    </w:p>
+    <w:p>
+      <w:pPr>
+        <w:pStyle w:val="Heading3"/>
+      </w:pPr>
+      <w:bookmarkStart w:id="25" w:name="_Toc397506178"/>
+      <w:r>
+        <w:t>RMI protocol attack</w:t>
+      </w:r>
+      <w:bookmarkEnd w:id="25"/>
+      <w:r>
+        <w:t xml:space="preserve"> </w:t>
+      </w:r>
+    </w:p>
+    <w:p>
+      <w:r>
+        <w:t>RMI protoco</w:t>
+      </w:r>
+      <w:r>
+        <w:t>l, known as JRMP or Java Remote Method Protocol, is</w:t>
+      </w:r>
+      <w:r>
+        <w:t xml:space="preserve"> the base protocol used for communication between clients and servers during Java Remote Method Invocatio</w:t>
+      </w:r>
+      <w:r>
+        <w:t>n</w:t>
+      </w:r>
+      <w:r>
+        <w:t>. It is a Java technology specific protocol designed for looking up and reference remote objects.</w:t>
+      </w:r>
+      <w:r>
+        <w:t xml:space="preserve"> JRMP is a wire level protocol running under the Java Remote Method Invocation and over TCP/IP. It </w:t>
+      </w:r>
+      <w:r>
+        <w:lastRenderedPageBreak/>
+        <w:t>is a Java specific and stream-based protocol that requires both the server and client to use Java objects.</w:t>
+      </w:r>
+      <w:r>
+        <w:t xml:space="preserve"> </w:t>
+      </w:r>
+    </w:p>
+    <w:p>
+      <w:pPr>
+        <w:rPr>
+          <w:i/>
+        </w:rPr>
+      </w:pPr>
+      <w:r>
+        <w:t xml:space="preserve">Implementation of </w:t>
+      </w:r>
+      <w:r>
+        <w:t xml:space="preserve">RMI protocol supports </w:t>
+      </w:r>
+      <w:r>
+        <w:t>the</w:t>
+      </w:r>
+      <w:r>
+        <w:t xml:space="preserve"> </w:t>
+      </w:r>
+      <w:r>
+        <w:t>concept</w:t>
+      </w:r>
+      <w:r>
+        <w:t xml:space="preserve"> of ‘</w:t>
+      </w:r>
+      <w:r>
+        <w:t>C</w:t>
+      </w:r>
+      <w:r>
+        <w:t>odebase’</w:t>
+      </w:r>
+      <w:r>
+        <w:t xml:space="preserve"> </w:t>
+      </w:r>
+      <w:r>
+        <w:t xml:space="preserve">provided by the </w:t>
+      </w:r>
+      <w:r>
+        <w:t xml:space="preserve">user. A </w:t>
+      </w:r>
+      <w:r>
+        <w:t>C</w:t>
+      </w:r>
+      <w:r>
+        <w:t xml:space="preserve">odebase is </w:t>
+      </w:r>
+      <w:r>
+        <w:t xml:space="preserve">essentially a </w:t>
+      </w:r>
+      <w:r>
+        <w:t xml:space="preserve">URL value </w:t>
+      </w:r>
+      <w:r>
+        <w:t>that points</w:t>
+      </w:r>
+      <w:r>
+        <w:t xml:space="preserve"> to </w:t>
+      </w:r>
+      <w:r>
+        <w:t xml:space="preserve">a </w:t>
+      </w:r>
+      <w:r>
+        <w:t xml:space="preserve">resource, either </w:t>
+      </w:r>
+      <w:r>
+        <w:t xml:space="preserve">remote </w:t>
+      </w:r>
+      <w:r>
+        <w:t xml:space="preserve">or local, </w:t>
+      </w:r>
+      <w:r>
+        <w:t xml:space="preserve">where </w:t>
+      </w:r>
+      <w:r>
+        <w:t xml:space="preserve">the </w:t>
+      </w:r>
+      <w:r>
+        <w:t xml:space="preserve">remote RMI server should look for unknown (non-system) classes. </w:t>
+      </w:r>
+      <w:r>
+        <w:t>In RMI application, a</w:t>
+      </w:r>
+      <w:r>
+        <w:t xml:space="preserve">n RMI client can provide the Codebase </w:t>
+      </w:r>
+      <w:r>
+        <w:t xml:space="preserve">URL as part of </w:t>
+      </w:r>
+      <w:r>
+        <w:t xml:space="preserve">its </w:t>
+      </w:r>
+      <w:r>
+        <w:t xml:space="preserve">RMI call. </w:t>
+      </w:r>
+      <w:r>
+        <w:t xml:space="preserve">This </w:t>
+      </w:r>
+      <w:r>
+        <w:t xml:space="preserve">will be taken into account by the RMI server </w:t>
+      </w:r>
+      <w:r>
+        <w:t xml:space="preserve">provided </w:t>
+      </w:r>
+      <w:r>
+        <w:t xml:space="preserve">that </w:t>
+      </w:r>
+      <w:r>
+        <w:t xml:space="preserve">the </w:t>
+      </w:r>
+      <w:r>
+        <w:rPr>
+          <w:rStyle w:val="keywordsChar"/>
+        </w:rPr>
+        <w:t>java.rmi.server.useCodebaseOnly</w:t>
+      </w:r>
+      <w:r>
+        <w:t xml:space="preserve"> property is set to true. </w:t>
+      </w:r>
+      <w:r>
+        <w:t xml:space="preserve">In such case, </w:t>
+      </w:r>
+      <w:r>
+        <w:t xml:space="preserve">RMI server will create </w:t>
+      </w:r>
+      <w:r>
+        <w:rPr>
+          <w:rStyle w:val="keywordsChar"/>
+        </w:rPr>
+        <w:t>RMIClassLoader</w:t>
+      </w:r>
+      <w:r>
+        <w:t xml:space="preserve"> </w:t>
+      </w:r>
+      <w:r>
+        <w:t xml:space="preserve">instance with </w:t>
+      </w:r>
+      <w:r>
+        <w:t>the client-</w:t>
+      </w:r>
+      <w:r>
+        <w:t xml:space="preserve">provided Codebase URL. </w:t>
+      </w:r>
+      <w:r>
+        <w:t xml:space="preserve">This </w:t>
+      </w:r>
+      <w:r>
+        <w:t xml:space="preserve">will be further used as a base class loader during object </w:t>
+      </w:r>
+      <w:r>
+        <w:rPr>
+          <w:rStyle w:val="keywordsChar"/>
+        </w:rPr>
+        <w:t>deserialization</w:t>
+      </w:r>
+      <w:r>
+        <w:t xml:space="preserve"> by a </w:t>
+      </w:r>
+      <w:r>
+        <w:rPr>
+          <w:rStyle w:val="keywordsChar"/>
+        </w:rPr>
+        <w:t>MarshalInputStream</w:t>
       </w:r>
       <w:r>
         <w:t>.</w:t>
       </w:r>
       <w:r>
-        <w:t xml:space="preserve"> In addition to this,</w:t>
-      </w:r>
-      <w:r>
         <w:rPr>
           <w:i/>
         </w:rPr>
         <w:t xml:space="preserve"> </w:t>
       </w:r>
-      <w:r>
-        <w:rPr>
-          <w:i/>
-        </w:rPr>
-        <w:t>t</w:t>
-      </w:r>
-      <w:r>
-        <w:rPr>
-          <w:i/>
-        </w:rPr>
-        <w:t>here are</w:t>
-      </w:r>
-      <w:r>
-        <w:rPr>
-          <w:i/>
-        </w:rPr>
-        <w:t xml:space="preserve"> also</w:t>
-      </w:r>
-      <w:r>
-        <w:rPr>
-          <w:i/>
-        </w:rPr>
-        <w:t xml:space="preserve"> other exploitation scenarios </w:t>
-      </w:r>
-      <w:r>
-        <w:rPr>
-          <w:i/>
-        </w:rPr>
-        <w:t xml:space="preserve">which </w:t>
-      </w:r>
-      <w:r>
-        <w:rPr>
-          <w:i/>
-        </w:rPr>
-        <w:t>are worth mentioning. This in particular concerns the possibility to exploit Java security issues on servers. Below, we present the idea behind two such scenarios that could facilitate the attack against server side Java software.</w:t>
-      </w:r>
-    </w:p>
-    <w:p>
-      <w:pPr>
-        <w:rPr>
-          <w:i/>
-        </w:rPr>
-      </w:pPr>
-      <w:r>
-        <w:rPr>
-          <w:i/>
-        </w:rPr>
-        <w:t xml:space="preserve">3.4.1 RMI protocol attack </w:t>
-      </w:r>
-    </w:p>
-    <w:p>
-      <w:pPr>
-        <w:rPr>
-          <w:i/>
-        </w:rPr>
-      </w:pPr>
-      <w:r>
-        <w:rPr>
-          <w:i/>
-        </w:rPr>
-        <w:t>RMI protocol</w:t>
-      </w:r>
-      <w:r>
-        <w:rPr>
-          <w:i/>
-          <w:sz w:val="14"/>
-          <w:szCs w:val="14"/>
-        </w:rPr>
-        <w:t xml:space="preserve">12 </w:t>
-      </w:r>
-      <w:r>
-        <w:rPr>
-          <w:i/>
-        </w:rPr>
-        <w:t>is the base protocol used for communication between clients and servers during Java Remote Method Invocation</w:t>
-      </w:r>
-      <w:r>
-        <w:rPr>
-          <w:i/>
-          <w:sz w:val="14"/>
-          <w:szCs w:val="14"/>
-        </w:rPr>
-        <w:t>13</w:t>
-      </w:r>
-      <w:r>
-        <w:rPr>
-          <w:i/>
-        </w:rPr>
-        <w:t xml:space="preserve">. RMI protocol implementation supports the concept </w:t>
-      </w:r>
-      <w:r>
-        <w:rPr>
-          <w:i/>
-        </w:rPr>
-        <w:lastRenderedPageBreak/>
-        <w:t xml:space="preserve">of user provided codebases. A codebase is the URL value pointing to the remote resource where remote RMI server should look for unknown (non-system) classes. What’s interesting is that Codebase URL can be provided by the RMI client as part of the RMI call. It will be taken into account by the RMI server if </w:t>
-      </w:r>
-      <w:r>
-        <w:rPr>
-          <w:rFonts w:ascii="Courier New" w:hAnsi="Courier New" w:cs="Courier New"/>
-          <w:i/>
-        </w:rPr>
-        <w:t xml:space="preserve">java.rmi.server.useCodebaseOnly </w:t>
-      </w:r>
-      <w:r>
-        <w:rPr>
-          <w:i/>
-        </w:rPr>
-        <w:t xml:space="preserve">property is set to true. If true, RMI server will create </w:t>
-      </w:r>
-      <w:r>
-        <w:rPr>
-          <w:rFonts w:ascii="Courier New" w:hAnsi="Courier New" w:cs="Courier New"/>
-          <w:i/>
-        </w:rPr>
-        <w:t xml:space="preserve">RMIClassLoader </w:t>
-      </w:r>
-      <w:r>
-        <w:rPr>
-          <w:i/>
-        </w:rPr>
-        <w:t xml:space="preserve">instance with user provided Codebase URL. It will be further used as a base class loader during object deserialization by a </w:t>
-      </w:r>
-      <w:r>
-        <w:rPr>
-          <w:rFonts w:ascii="Courier New" w:hAnsi="Courier New" w:cs="Courier New"/>
-          <w:i/>
-        </w:rPr>
-        <w:t>MarshalInputStream</w:t>
-      </w:r>
-      <w:r>
-        <w:rPr>
-          <w:i/>
-        </w:rPr>
+    </w:p>
+    <w:p>
+      <w:r>
+        <w:t xml:space="preserve">RMI implementation does not </w:t>
+      </w:r>
+      <w:r>
+        <w:t>verify the type compatibility of a</w:t>
+      </w:r>
+      <w:r>
+        <w:t xml:space="preserve"> deserialized object with the input argument of a target method call. </w:t>
+      </w:r>
+      <w:r>
+        <w:t xml:space="preserve">The </w:t>
+      </w:r>
+      <w:r>
+        <w:t xml:space="preserve">RMI server reads and instantiates object provided as an argument to the call </w:t>
+      </w:r>
+      <w:r>
+        <w:t xml:space="preserve">using </w:t>
+      </w:r>
+      <w:r>
+        <w:rPr>
+          <w:rStyle w:val="keywordsChar"/>
+        </w:rPr>
+        <w:t>RMIClassLoader</w:t>
+      </w:r>
+      <w:r>
         <w:t xml:space="preserve">. </w:t>
       </w:r>
-    </w:p>
-    <w:p>
-      <w:r>
-        <w:rPr>
-          <w:i/>
-        </w:rPr>
-        <w:t xml:space="preserve">RMI implementation does not verify whether a deserialized object is type compatible with the input argument of a target method call. RMI server reads and instantiates object provided as an argument to the call with the use of </w:t>
-      </w:r>
-      <w:r>
-        <w:rPr>
-          <w:rFonts w:ascii="Courier New" w:hAnsi="Courier New" w:cs="Courier New"/>
-          <w:i/>
-        </w:rPr>
-        <w:t>RMIClassLoader</w:t>
-      </w:r>
-      <w:r>
-        <w:rPr>
-          <w:i/>
-        </w:rPr>
-        <w:t>. If the object to read is of an unknown class, an attempt will be made to fetch class data from the Codebase URL provided by the user. That alone creates a possibility for remote loading and execution of user provided Java code.</w:t>
+      <w:r>
+        <w:t>Even i</w:t>
+      </w:r>
+      <w:r>
+        <w:t xml:space="preserve">f the </w:t>
+      </w:r>
+      <w:r>
+        <w:t xml:space="preserve">concerning </w:t>
+      </w:r>
+      <w:r>
+        <w:t xml:space="preserve">object </w:t>
+      </w:r>
+      <w:r>
+        <w:t xml:space="preserve">(i.e. object </w:t>
+      </w:r>
+      <w:r>
+        <w:t>to read</w:t>
+      </w:r>
+      <w:r>
+        <w:t>)</w:t>
+      </w:r>
+      <w:r>
+        <w:t xml:space="preserve"> is of an unknown class, an attempt will </w:t>
+      </w:r>
+      <w:r>
+        <w:t xml:space="preserve">still </w:t>
+      </w:r>
+      <w:r>
+        <w:t>be made to fetch</w:t>
+      </w:r>
+      <w:r>
+        <w:t xml:space="preserve"> the class data from the Codebase </w:t>
+      </w:r>
+      <w:r>
+        <w:t>URL provided by the</w:t>
+      </w:r>
+      <w:r>
+        <w:t xml:space="preserve"> client. This characteristic of the </w:t>
+      </w:r>
+      <w:r>
+        <w:t xml:space="preserve">RMI </w:t>
+      </w:r>
+      <w:r>
+        <w:t>implementation</w:t>
+      </w:r>
+      <w:r>
+        <w:t xml:space="preserve"> alone creates a possibility for remote loading and execution of user provided Java code.</w:t>
       </w:r>
     </w:p>
     <w:p>
       <w:pPr>
         <w:pStyle w:val="Heading1"/>
       </w:pPr>
-      <w:bookmarkStart w:id="25" w:name="_Toc397344709"/>
+      <w:bookmarkStart w:id="26" w:name="_Toc397506179"/>
       <w:r>
         <w:lastRenderedPageBreak/>
         <w:t>Test application</w:t>
@@ -7622,17 +8700,17 @@
       <w:r>
         <w:t>:</w:t>
       </w:r>
-      <w:bookmarkEnd w:id="25"/>
+      <w:bookmarkEnd w:id="26"/>
     </w:p>
     <w:p>
       <w:pPr>
         <w:pStyle w:val="Heading2"/>
       </w:pPr>
-      <w:bookmarkStart w:id="26" w:name="_Toc397344710"/>
+      <w:bookmarkStart w:id="27" w:name="_Toc397506180"/>
       <w:r>
         <w:t>Overview:</w:t>
       </w:r>
-      <w:bookmarkEnd w:id="26"/>
+      <w:bookmarkEnd w:id="27"/>
     </w:p>
     <w:p>
       <w:r>
@@ -7700,11 +8778,11 @@
       <w:pPr>
         <w:pStyle w:val="Heading2"/>
       </w:pPr>
-      <w:bookmarkStart w:id="27" w:name="_Toc397344711"/>
+      <w:bookmarkStart w:id="28" w:name="_Toc397506181"/>
       <w:r>
         <w:t>Application components:</w:t>
       </w:r>
-      <w:bookmarkEnd w:id="27"/>
+      <w:bookmarkEnd w:id="28"/>
     </w:p>
     <w:p>
       <w:r>
@@ -7715,14 +8793,14 @@
       <w:pPr>
         <w:pStyle w:val="Heading3"/>
       </w:pPr>
-      <w:bookmarkStart w:id="28" w:name="_Toc397344712"/>
+      <w:bookmarkStart w:id="29" w:name="_Toc397506182"/>
       <w:r>
         <w:t xml:space="preserve">Job </w:t>
       </w:r>
       <w:r>
         <w:t>Interface:</w:t>
       </w:r>
-      <w:bookmarkEnd w:id="28"/>
+      <w:bookmarkEnd w:id="29"/>
     </w:p>
     <w:p>
       <w:r>
@@ -7859,11 +8937,11 @@
       <w:pPr>
         <w:pStyle w:val="Heading3"/>
       </w:pPr>
-      <w:bookmarkStart w:id="29" w:name="_Toc397344713"/>
+      <w:bookmarkStart w:id="30" w:name="_Toc397506183"/>
       <w:r>
         <w:t>Remote Interface:</w:t>
       </w:r>
-      <w:bookmarkEnd w:id="29"/>
+      <w:bookmarkEnd w:id="30"/>
     </w:p>
     <w:p>
       <w:r>
@@ -8148,7 +9226,7 @@
       <w:pPr>
         <w:pStyle w:val="Heading3"/>
       </w:pPr>
-      <w:bookmarkStart w:id="30" w:name="_Toc397344714"/>
+      <w:bookmarkStart w:id="31" w:name="_Toc397506184"/>
       <w:r>
         <w:lastRenderedPageBreak/>
         <w:t xml:space="preserve">Server-side </w:t>
@@ -8159,7 +9237,7 @@
       <w:r>
         <w:t>:</w:t>
       </w:r>
-      <w:bookmarkEnd w:id="30"/>
+      <w:bookmarkEnd w:id="31"/>
     </w:p>
     <w:p>
       <w:r>
@@ -8601,7 +9679,7 @@
       <w:pPr>
         <w:pStyle w:val="Heading3"/>
       </w:pPr>
-      <w:bookmarkStart w:id="31" w:name="_Toc397344715"/>
+      <w:bookmarkStart w:id="32" w:name="_Toc397506185"/>
       <w:r>
         <w:t>C</w:t>
       </w:r>
@@ -8614,7 +9692,7 @@
       <w:r>
         <w:t>:</w:t>
       </w:r>
-      <w:bookmarkEnd w:id="31"/>
+      <w:bookmarkEnd w:id="32"/>
     </w:p>
     <w:p>
       <w:pPr>
@@ -9172,7 +10250,7 @@
       <w:pPr>
         <w:pStyle w:val="Heading2"/>
       </w:pPr>
-      <w:bookmarkStart w:id="32" w:name="_Toc397344716"/>
+      <w:bookmarkStart w:id="33" w:name="_Toc397506186"/>
       <w:r>
         <w:t>Things to take care</w:t>
       </w:r>
@@ -9185,7 +10263,7 @@
       <w:r>
         <w:t xml:space="preserve"> running the service:</w:t>
       </w:r>
-      <w:bookmarkEnd w:id="32"/>
+      <w:bookmarkEnd w:id="33"/>
     </w:p>
     <w:p>
       <w:r>
@@ -9329,12 +10407,12 @@
       <w:pPr>
         <w:pStyle w:val="Heading2"/>
       </w:pPr>
-      <w:bookmarkStart w:id="33" w:name="_Toc397344717"/>
+      <w:bookmarkStart w:id="34" w:name="_Toc397506187"/>
       <w:r>
         <w:lastRenderedPageBreak/>
         <w:t>Application in action:</w:t>
       </w:r>
-      <w:bookmarkEnd w:id="33"/>
+      <w:bookmarkEnd w:id="34"/>
     </w:p>
     <w:p>
       <w:r>
@@ -9475,13 +10553,13 @@
               <o:lock v:ext="edit" aspectratio="t"/>
             </v:shapetype>
             <v:shape id="Picture 4" o:spid="_x0000_s1069" type="#_x0000_t75" alt="server-machine.jpg" style="position:absolute;left:1995;top:5010;width:1440;height:1050;visibility:visible">
-              <v:imagedata r:id="rId9" o:title="server-machine"/>
+              <v:imagedata r:id="rId10" o:title="server-machine"/>
             </v:shape>
             <v:shape id="Picture 2" o:spid="_x0000_s1070" type="#_x0000_t75" alt="client-machine.jpg" style="position:absolute;left:8010;top:5025;width:1650;height:1155;visibility:visible">
-              <v:imagedata r:id="rId10" o:title="client-machine"/>
+              <v:imagedata r:id="rId11" o:title="client-machine"/>
             </v:shape>
             <v:shape id="_x0000_s1071" type="#_x0000_t75" style="position:absolute;left:5670;top:3330;width:840;height:840">
-              <v:imagedata r:id="rId11" o:title="web server"/>
+              <v:imagedata r:id="rId12" o:title="web server"/>
             </v:shape>
             <v:shapetype id="_x0000_t32" coordsize="21600,21600" o:spt="32" o:oned="t" path="m,l21600,21600e" filled="f">
               <v:path arrowok="t" fillok="f" o:connecttype="none"/>
@@ -9522,7 +10600,7 @@
               </v:textbox>
             </v:shape>
             <v:shape id="Picture 3" o:spid="_x0000_s1075" type="#_x0000_t75" alt="network.jpg" style="position:absolute;left:4965;top:1320;width:1875;height:1860;visibility:visible">
-              <v:imagedata r:id="rId12" o:title="network"/>
+              <v:imagedata r:id="rId13" o:title="network"/>
             </v:shape>
             <v:shape id="_x0000_s1076" type="#_x0000_t202" style="position:absolute;left:7377;top:3180;width:2250;height:825">
               <v:textbox style="mso-next-textbox:#_x0000_s1076">
@@ -9881,7 +10959,7 @@
       <w:pPr>
         <w:pStyle w:val="Heading2"/>
       </w:pPr>
-      <w:bookmarkStart w:id="34" w:name="_Toc397344718"/>
+      <w:bookmarkStart w:id="35" w:name="_Toc397506188"/>
       <w:r>
         <w:lastRenderedPageBreak/>
         <w:t xml:space="preserve">Attack through </w:t>
@@ -9895,7 +10973,7 @@
       <w:r>
         <w:t>:</w:t>
       </w:r>
-      <w:bookmarkEnd w:id="34"/>
+      <w:bookmarkEnd w:id="35"/>
     </w:p>
     <w:p>
       <w:r>
@@ -10566,7 +11644,7 @@
       <w:pPr>
         <w:pStyle w:val="Heading1"/>
       </w:pPr>
-      <w:bookmarkStart w:id="35" w:name="_Toc397344719"/>
+      <w:bookmarkStart w:id="36" w:name="_Toc397506189"/>
       <w:r>
         <w:lastRenderedPageBreak/>
         <w:t xml:space="preserve">Test application </w:t>
@@ -10589,17 +11667,17 @@
       <w:r>
         <w:t>:</w:t>
       </w:r>
-      <w:bookmarkEnd w:id="35"/>
+      <w:bookmarkEnd w:id="36"/>
     </w:p>
     <w:p>
       <w:pPr>
         <w:pStyle w:val="Heading2"/>
       </w:pPr>
-      <w:bookmarkStart w:id="36" w:name="_Toc397344720"/>
+      <w:bookmarkStart w:id="37" w:name="_Toc397506190"/>
       <w:r>
         <w:t>Overview:</w:t>
       </w:r>
-      <w:bookmarkEnd w:id="36"/>
+      <w:bookmarkEnd w:id="37"/>
     </w:p>
     <w:p>
       <w:r>
@@ -10813,11 +11891,11 @@
       <w:pPr>
         <w:pStyle w:val="Heading2"/>
       </w:pPr>
-      <w:bookmarkStart w:id="37" w:name="_Toc397344721"/>
+      <w:bookmarkStart w:id="38" w:name="_Toc397506191"/>
       <w:r>
         <w:t>Application components:</w:t>
       </w:r>
-      <w:bookmarkEnd w:id="37"/>
+      <w:bookmarkEnd w:id="38"/>
     </w:p>
     <w:p>
       <w:r>
@@ -10828,11 +11906,11 @@
       <w:pPr>
         <w:pStyle w:val="Heading3"/>
       </w:pPr>
-      <w:bookmarkStart w:id="38" w:name="_Toc397344722"/>
+      <w:bookmarkStart w:id="39" w:name="_Toc397506192"/>
       <w:r>
         <w:t>Remote interface:</w:t>
       </w:r>
-      <w:bookmarkEnd w:id="38"/>
+      <w:bookmarkEnd w:id="39"/>
     </w:p>
     <w:p>
       <w:pPr>
@@ -11024,7 +12102,7 @@
       <w:pPr>
         <w:pStyle w:val="Heading3"/>
       </w:pPr>
-      <w:bookmarkStart w:id="39" w:name="_Toc397344723"/>
+      <w:bookmarkStart w:id="40" w:name="_Toc397506193"/>
       <w:r>
         <w:t xml:space="preserve">Server-side </w:t>
       </w:r>
@@ -11034,7 +12112,7 @@
       <w:r>
         <w:t>:</w:t>
       </w:r>
-      <w:bookmarkEnd w:id="39"/>
+      <w:bookmarkEnd w:id="40"/>
     </w:p>
     <w:p>
       <w:r>
@@ -11051,12 +12129,12 @@
       <w:pPr>
         <w:pStyle w:val="Heading4"/>
       </w:pPr>
-      <w:bookmarkStart w:id="40" w:name="_Toc397344724"/>
+      <w:bookmarkStart w:id="41" w:name="_Toc397506194"/>
       <w:r>
         <w:lastRenderedPageBreak/>
         <w:t>Employee:</w:t>
       </w:r>
-      <w:bookmarkEnd w:id="40"/>
+      <w:bookmarkEnd w:id="41"/>
     </w:p>
     <w:p>
       <w:r>
@@ -11330,11 +12408,11 @@
       <w:pPr>
         <w:pStyle w:val="Heading4"/>
       </w:pPr>
-      <w:bookmarkStart w:id="41" w:name="_Toc397344725"/>
+      <w:bookmarkStart w:id="42" w:name="_Toc397506195"/>
       <w:r>
         <w:t>Manager:</w:t>
       </w:r>
-      <w:bookmarkEnd w:id="41"/>
+      <w:bookmarkEnd w:id="42"/>
     </w:p>
     <w:p>
       <w:r>
@@ -11649,7 +12727,7 @@
       <w:pPr>
         <w:pStyle w:val="Heading4"/>
       </w:pPr>
-      <w:bookmarkStart w:id="42" w:name="_Toc397344726"/>
+      <w:bookmarkStart w:id="43" w:name="_Toc397506196"/>
       <w:r>
         <w:lastRenderedPageBreak/>
         <w:t>Server</w:t>
@@ -11657,7 +12735,7 @@
       <w:r>
         <w:t>SideProgram:</w:t>
       </w:r>
-      <w:bookmarkEnd w:id="42"/>
+      <w:bookmarkEnd w:id="43"/>
     </w:p>
     <w:p>
       <w:r>
@@ -11992,11 +13070,11 @@
       <w:pPr>
         <w:pStyle w:val="Heading3"/>
       </w:pPr>
-      <w:bookmarkStart w:id="43" w:name="_Toc397344727"/>
+      <w:bookmarkStart w:id="44" w:name="_Toc397506197"/>
       <w:r>
         <w:t>Client-side program:</w:t>
       </w:r>
-      <w:bookmarkEnd w:id="43"/>
+      <w:bookmarkEnd w:id="44"/>
     </w:p>
     <w:p>
       <w:r>
@@ -12257,11 +13335,11 @@
       <w:pPr>
         <w:pStyle w:val="Heading2"/>
       </w:pPr>
-      <w:bookmarkStart w:id="44" w:name="_Toc397344728"/>
+      <w:bookmarkStart w:id="45" w:name="_Toc397506198"/>
       <w:r>
         <w:t>Application in action:</w:t>
       </w:r>
-      <w:bookmarkEnd w:id="44"/>
+      <w:bookmarkEnd w:id="45"/>
     </w:p>
     <w:p>
       <w:r>
@@ -14248,12 +15326,12 @@
       <w:pPr>
         <w:pStyle w:val="Heading1"/>
       </w:pPr>
-      <w:bookmarkStart w:id="45" w:name="_Toc397344729"/>
+      <w:bookmarkStart w:id="46" w:name="_Toc397506199"/>
       <w:r>
         <w:lastRenderedPageBreak/>
         <w:t>Reflection:</w:t>
       </w:r>
-      <w:bookmarkEnd w:id="45"/>
+      <w:bookmarkEnd w:id="46"/>
     </w:p>
     <w:p>
       <w:r>
@@ -14311,12 +15389,12 @@
       <w:pPr>
         <w:pStyle w:val="Heading1"/>
       </w:pPr>
-      <w:bookmarkStart w:id="46" w:name="_Toc397344730"/>
+      <w:bookmarkStart w:id="47" w:name="_Toc397506200"/>
       <w:r>
         <w:lastRenderedPageBreak/>
         <w:t>Conclusion:</w:t>
       </w:r>
-      <w:bookmarkEnd w:id="46"/>
+      <w:bookmarkEnd w:id="47"/>
     </w:p>
     <w:p>
       <w:r>
@@ -14330,7 +15408,7 @@
       <w:pPr>
         <w:pStyle w:val="Heading1"/>
       </w:pPr>
-      <w:bookmarkStart w:id="47" w:name="_Toc397344731"/>
+      <w:bookmarkStart w:id="48" w:name="_Toc397506201"/>
       <w:r>
         <w:lastRenderedPageBreak/>
         <w:t>References</w:t>
@@ -14341,17 +15419,17 @@
       <w:r>
         <w:t>:</w:t>
       </w:r>
-      <w:bookmarkEnd w:id="47"/>
+      <w:bookmarkEnd w:id="48"/>
     </w:p>
     <w:p>
       <w:pPr>
         <w:pStyle w:val="Heading2"/>
       </w:pPr>
-      <w:bookmarkStart w:id="48" w:name="_Toc397344732"/>
+      <w:bookmarkStart w:id="49" w:name="_Toc397506202"/>
       <w:r>
         <w:t>References:</w:t>
       </w:r>
-      <w:bookmarkEnd w:id="48"/>
+      <w:bookmarkEnd w:id="49"/>
     </w:p>
     <w:p>
       <w:pPr>
@@ -14395,7 +15473,7 @@
       <w:r>
         <w:t>: </w:t>
       </w:r>
-      <w:hyperlink r:id="rId13" w:history="1">
+      <w:hyperlink r:id="rId14" w:history="1">
         <w:r>
           <w:rPr>
             <w:rStyle w:val="Hyperlink"/>
@@ -14424,7 +15502,7 @@
       <w:r>
         <w:t xml:space="preserve">Kenneth (1998). Java RMI Tutorial. [online]. Available from: </w:t>
       </w:r>
-      <w:hyperlink r:id="rId14" w:history="1">
+      <w:hyperlink r:id="rId15" w:history="1">
         <w:r>
           <w:rPr>
             <w:rStyle w:val="Hyperlink"/>
@@ -14449,7 +15527,7 @@
       <w:r>
         <w:t xml:space="preserve">. [online]. Available from: </w:t>
       </w:r>
-      <w:hyperlink r:id="rId15" w:history="1">
+      <w:hyperlink r:id="rId16" w:history="1">
         <w:r>
           <w:rPr>
             <w:rStyle w:val="Hyperlink"/>
@@ -14468,7 +15546,7 @@
       <w:r>
         <w:t xml:space="preserve">StackOverflow (June 2011). Java RMI, making an object serializeable AND remote. [online]. Available from: </w:t>
       </w:r>
-      <w:hyperlink r:id="rId16" w:history="1">
+      <w:hyperlink r:id="rId17" w:history="1">
         <w:r>
           <w:rPr>
             <w:rStyle w:val="Hyperlink"/>
@@ -14487,7 +15565,7 @@
       <w:r>
         <w:t xml:space="preserve">Wikipedia. Java remote method invocation. [online]. Available from: </w:t>
       </w:r>
-      <w:hyperlink r:id="rId17" w:history="1">
+      <w:hyperlink r:id="rId18" w:history="1">
         <w:r>
           <w:rPr>
             <w:rStyle w:val="Hyperlink"/>
@@ -14506,7 +15584,7 @@
       <w:r>
         <w:t xml:space="preserve">Docs.oracle.com. Java Remote Method Invocation: 10 - RMI Wire Protocol. [online]. Available from: </w:t>
       </w:r>
-      <w:hyperlink r:id="rId18" w:history="1">
+      <w:hyperlink r:id="rId19" w:history="1">
         <w:r>
           <w:rPr>
             <w:rStyle w:val="Hyperlink"/>
@@ -14576,7 +15654,7 @@
         </w:rPr>
         <w:t> </w:t>
       </w:r>
-      <w:hyperlink r:id="rId19" w:history="1">
+      <w:hyperlink r:id="rId20" w:history="1">
         <w:r>
           <w:rPr>
             <w:rStyle w:val="Hyperlink"/>
@@ -14639,7 +15717,7 @@
       <w:r>
         <w:t xml:space="preserve"> Available from: </w:t>
       </w:r>
-      <w:hyperlink r:id="rId20" w:history="1">
+      <w:hyperlink r:id="rId21" w:history="1">
         <w:r>
           <w:rPr>
             <w:rStyle w:val="Hyperlink"/>
@@ -14657,27 +15735,105 @@
         <w:pStyle w:val="Reference"/>
       </w:pPr>
       <w:r>
-        <w:t>Reference to 3</w:t>
-      </w:r>
-      <w:r>
-        <w:rPr>
-          <w:vertAlign w:val="superscript"/>
-        </w:rPr>
-        <w:t>rd</w:t>
-      </w:r>
-      <w:r>
-        <w:t xml:space="preserve"> vulnerability</w:t>
-      </w:r>
+        <w:t>Security Explorations</w:t>
+      </w:r>
+      <w:r>
+        <w:t xml:space="preserve"> (2012), “Security Vulnerabilities in Java SE”, Technical Report, Ver. 1.0.2, SE-2012-01 Project. URL: </w:t>
+      </w:r>
+      <w:hyperlink r:id="rId22" w:history="1">
+        <w:r>
+          <w:rPr>
+            <w:rStyle w:val="Hyperlink"/>
+          </w:rPr>
+          <w:t>http://www.security-explorations.com/materials/se-2012-01-report.pdf</w:t>
+        </w:r>
+      </w:hyperlink>
+    </w:p>
+    <w:p>
+      <w:pPr>
+        <w:pStyle w:val="Reference"/>
+      </w:pPr>
+      <w:r>
+        <w:t xml:space="preserve">Java </w:t>
+      </w:r>
+      <w:r>
+        <w:t>r</w:t>
+      </w:r>
+      <w:r>
+        <w:t xml:space="preserve">emote </w:t>
+      </w:r>
+      <w:r>
+        <w:t>m</w:t>
+      </w:r>
+      <w:r>
+        <w:t xml:space="preserve">ethod </w:t>
+      </w:r>
+      <w:r>
+        <w:t>invocation</w:t>
+      </w:r>
+      <w:r>
+        <w:t xml:space="preserve">. (n.d.). In Wikipedia. Retrieved </w:t>
+      </w:r>
+      <w:r>
+        <w:t>June 5</w:t>
+      </w:r>
+      <w:r>
+        <w:t>, 2014, from:</w:t>
+      </w:r>
+      <w:r>
+        <w:t xml:space="preserve"> </w:t>
+      </w:r>
+      <w:hyperlink r:id="rId23" w:history="1">
+        <w:r>
+          <w:rPr>
+            <w:rStyle w:val="Hyperlink"/>
+          </w:rPr>
+          <w:t>http://en.wikipedia.org/wiki/Java_remote_method_invocation</w:t>
+        </w:r>
+      </w:hyperlink>
+      <w:r>
+        <w:t xml:space="preserve">. </w:t>
+      </w:r>
+    </w:p>
+    <w:p>
+      <w:pPr>
+        <w:pStyle w:val="Reference"/>
+      </w:pPr>
+      <w:r>
+        <w:t xml:space="preserve">Java Remote Method Protocol. (n.d.). In </w:t>
+      </w:r>
+      <w:r>
+        <w:t>Wikipedia</w:t>
+      </w:r>
+      <w:r>
+        <w:t xml:space="preserve">. Retrieved August 2, 2014, from: </w:t>
+      </w:r>
+      <w:hyperlink r:id="rId24" w:history="1">
+        <w:r>
+          <w:rPr>
+            <w:rStyle w:val="Hyperlink"/>
+          </w:rPr>
+          <w:t>http://en.wikipedia.org/wiki/Java_Remote_Method_Protocol</w:t>
+        </w:r>
+      </w:hyperlink>
+      <w:r>
+        <w:t xml:space="preserve">. </w:t>
+      </w:r>
+    </w:p>
+    <w:p>
+      <w:pPr>
+        <w:pStyle w:val="Reference"/>
+      </w:pPr>
     </w:p>
     <w:p>
       <w:pPr>
         <w:pStyle w:val="Heading2"/>
       </w:pPr>
-      <w:bookmarkStart w:id="49" w:name="_Toc397344733"/>
+      <w:bookmarkStart w:id="50" w:name="_Toc397506203"/>
       <w:r>
         <w:t>Keywords:</w:t>
       </w:r>
-      <w:bookmarkEnd w:id="49"/>
+      <w:bookmarkEnd w:id="50"/>
     </w:p>
     <w:p>
       <w:pPr>
@@ -14743,7 +15899,11 @@
         <w:t xml:space="preserve">; </w:t>
       </w:r>
       <w:r>
-        <w:t>Java Remote Method Invocation</w:t>
+        <w:t xml:space="preserve">Java Remote </w:t>
+      </w:r>
+      <w:r>
+        <w:lastRenderedPageBreak/>
+        <w:t>Method Invocation</w:t>
       </w:r>
       <w:r>
         <w:t xml:space="preserve">; </w:t>
@@ -14814,7 +15974,7 @@
     </w:p>
     <w:p/>
     <w:sectPr>
-      <w:footerReference w:type="default" r:id="rId21"/>
+      <w:footerReference w:type="default" r:id="rId25"/>
       <w:pgSz w:w="11906" w:h="16838"/>
       <w:pgMar w:top="1440" w:right="1274" w:bottom="1440" w:left="1440" w:header="708" w:footer="708" w:gutter="0"/>
       <w:pgNumType w:start="1"/>
@@ -14874,7 +16034,7 @@
             <w:rPr>
               <w:noProof/>
             </w:rPr>
-            <w:t>9</w:t>
+            <w:t>13</w:t>
           </w:r>
         </w:fldSimple>
         <w:r>
@@ -15131,7 +16291,7 @@
       <w:lvlText w:val="%1)"/>
       <w:lvlJc w:val="left"/>
       <w:pPr>
-        <w:ind w:left="1117" w:hanging="360"/>
+        <w:ind w:left="360" w:hanging="360"/>
       </w:pPr>
     </w:lvl>
     <w:lvl w:ilvl="1" w:tplc="08090019" w:tentative="1">
@@ -15140,7 +16300,7 @@
       <w:lvlText w:val="%2."/>
       <w:lvlJc w:val="left"/>
       <w:pPr>
-        <w:ind w:left="1837" w:hanging="360"/>
+        <w:ind w:left="1080" w:hanging="360"/>
       </w:pPr>
     </w:lvl>
     <w:lvl w:ilvl="2" w:tplc="0809001B" w:tentative="1">
@@ -15149,7 +16309,7 @@
       <w:lvlText w:val="%3."/>
       <w:lvlJc w:val="right"/>
       <w:pPr>
-        <w:ind w:left="2557" w:hanging="180"/>
+        <w:ind w:left="1800" w:hanging="180"/>
       </w:pPr>
     </w:lvl>
     <w:lvl w:ilvl="3" w:tplc="0809000F" w:tentative="1">
@@ -15158,7 +16318,7 @@
       <w:lvlText w:val="%4."/>
       <w:lvlJc w:val="left"/>
       <w:pPr>
-        <w:ind w:left="3277" w:hanging="360"/>
+        <w:ind w:left="2520" w:hanging="360"/>
       </w:pPr>
     </w:lvl>
     <w:lvl w:ilvl="4" w:tplc="08090019" w:tentative="1">
@@ -15167,7 +16327,7 @@
       <w:lvlText w:val="%5."/>
       <w:lvlJc w:val="left"/>
       <w:pPr>
-        <w:ind w:left="3997" w:hanging="360"/>
+        <w:ind w:left="3240" w:hanging="360"/>
       </w:pPr>
     </w:lvl>
     <w:lvl w:ilvl="5" w:tplc="0809001B" w:tentative="1">
@@ -15176,7 +16336,7 @@
       <w:lvlText w:val="%6."/>
       <w:lvlJc w:val="right"/>
       <w:pPr>
-        <w:ind w:left="4717" w:hanging="180"/>
+        <w:ind w:left="3960" w:hanging="180"/>
       </w:pPr>
     </w:lvl>
     <w:lvl w:ilvl="6" w:tplc="0809000F" w:tentative="1">
@@ -15185,7 +16345,7 @@
       <w:lvlText w:val="%7."/>
       <w:lvlJc w:val="left"/>
       <w:pPr>
-        <w:ind w:left="5437" w:hanging="360"/>
+        <w:ind w:left="4680" w:hanging="360"/>
       </w:pPr>
     </w:lvl>
     <w:lvl w:ilvl="7" w:tplc="08090019" w:tentative="1">
@@ -15194,7 +16354,7 @@
       <w:lvlText w:val="%8."/>
       <w:lvlJc w:val="left"/>
       <w:pPr>
-        <w:ind w:left="6157" w:hanging="360"/>
+        <w:ind w:left="5400" w:hanging="360"/>
       </w:pPr>
     </w:lvl>
     <w:lvl w:ilvl="8" w:tplc="0809001B" w:tentative="1">
@@ -15203,7 +16363,7 @@
       <w:lvlText w:val="%9."/>
       <w:lvlJc w:val="right"/>
       <w:pPr>
-        <w:ind w:left="6877" w:hanging="180"/>
+        <w:ind w:left="6120" w:hanging="180"/>
       </w:pPr>
     </w:lvl>
   </w:abstractNum>
@@ -15939,6 +17099,123 @@
     </w:lvl>
   </w:abstractNum>
   <w:abstractNum w:abstractNumId="11">
+    <w:nsid w:val="73695EE0"/>
+    <w:multiLevelType w:val="hybridMultilevel"/>
+    <w:tmpl w:val="39828F8C"/>
+    <w:lvl w:ilvl="0" w:tplc="82EC121C">
+      <w:start w:val="1"/>
+      <w:numFmt w:val="bullet"/>
+      <w:pStyle w:val="BulletStyle2"/>
+      <w:lvlText w:val=""/>
+      <w:lvlJc w:val="left"/>
+      <w:pPr>
+        <w:ind w:left="1418" w:hanging="360"/>
+      </w:pPr>
+      <w:rPr>
+        <w:rFonts w:ascii="Wingdings" w:hAnsi="Wingdings" w:hint="default"/>
+        <w:sz w:val="16"/>
+        <w:szCs w:val="16"/>
+        <w:vertAlign w:val="baseline"/>
+      </w:rPr>
+    </w:lvl>
+    <w:lvl w:ilvl="1" w:tplc="08090003" w:tentative="1">
+      <w:start w:val="1"/>
+      <w:numFmt w:val="bullet"/>
+      <w:lvlText w:val="o"/>
+      <w:lvlJc w:val="left"/>
+      <w:pPr>
+        <w:ind w:left="1440" w:hanging="360"/>
+      </w:pPr>
+      <w:rPr>
+        <w:rFonts w:ascii="Courier New" w:hAnsi="Courier New" w:cs="Courier New" w:hint="default"/>
+      </w:rPr>
+    </w:lvl>
+    <w:lvl w:ilvl="2" w:tplc="08090005" w:tentative="1">
+      <w:start w:val="1"/>
+      <w:numFmt w:val="bullet"/>
+      <w:lvlText w:val=""/>
+      <w:lvlJc w:val="left"/>
+      <w:pPr>
+        <w:ind w:left="2160" w:hanging="360"/>
+      </w:pPr>
+      <w:rPr>
+        <w:rFonts w:ascii="Wingdings" w:hAnsi="Wingdings" w:hint="default"/>
+      </w:rPr>
+    </w:lvl>
+    <w:lvl w:ilvl="3" w:tplc="08090001" w:tentative="1">
+      <w:start w:val="1"/>
+      <w:numFmt w:val="bullet"/>
+      <w:lvlText w:val=""/>
+      <w:lvlJc w:val="left"/>
+      <w:pPr>
+        <w:ind w:left="2880" w:hanging="360"/>
+      </w:pPr>
+      <w:rPr>
+        <w:rFonts w:ascii="Symbol" w:hAnsi="Symbol" w:hint="default"/>
+      </w:rPr>
+    </w:lvl>
+    <w:lvl w:ilvl="4" w:tplc="08090003" w:tentative="1">
+      <w:start w:val="1"/>
+      <w:numFmt w:val="bullet"/>
+      <w:lvlText w:val="o"/>
+      <w:lvlJc w:val="left"/>
+      <w:pPr>
+        <w:ind w:left="3600" w:hanging="360"/>
+      </w:pPr>
+      <w:rPr>
+        <w:rFonts w:ascii="Courier New" w:hAnsi="Courier New" w:cs="Courier New" w:hint="default"/>
+      </w:rPr>
+    </w:lvl>
+    <w:lvl w:ilvl="5" w:tplc="08090005" w:tentative="1">
+      <w:start w:val="1"/>
+      <w:numFmt w:val="bullet"/>
+      <w:lvlText w:val=""/>
+      <w:lvlJc w:val="left"/>
+      <w:pPr>
+        <w:ind w:left="4320" w:hanging="360"/>
+      </w:pPr>
+      <w:rPr>
+        <w:rFonts w:ascii="Wingdings" w:hAnsi="Wingdings" w:hint="default"/>
+      </w:rPr>
+    </w:lvl>
+    <w:lvl w:ilvl="6" w:tplc="08090001" w:tentative="1">
+      <w:start w:val="1"/>
+      <w:numFmt w:val="bullet"/>
+      <w:lvlText w:val=""/>
+      <w:lvlJc w:val="left"/>
+      <w:pPr>
+        <w:ind w:left="5040" w:hanging="360"/>
+      </w:pPr>
+      <w:rPr>
+        <w:rFonts w:ascii="Symbol" w:hAnsi="Symbol" w:hint="default"/>
+      </w:rPr>
+    </w:lvl>
+    <w:lvl w:ilvl="7" w:tplc="08090003" w:tentative="1">
+      <w:start w:val="1"/>
+      <w:numFmt w:val="bullet"/>
+      <w:lvlText w:val="o"/>
+      <w:lvlJc w:val="left"/>
+      <w:pPr>
+        <w:ind w:left="5760" w:hanging="360"/>
+      </w:pPr>
+      <w:rPr>
+        <w:rFonts w:ascii="Courier New" w:hAnsi="Courier New" w:cs="Courier New" w:hint="default"/>
+      </w:rPr>
+    </w:lvl>
+    <w:lvl w:ilvl="8" w:tplc="08090005" w:tentative="1">
+      <w:start w:val="1"/>
+      <w:numFmt w:val="bullet"/>
+      <w:lvlText w:val=""/>
+      <w:lvlJc w:val="left"/>
+      <w:pPr>
+        <w:ind w:left="6480" w:hanging="360"/>
+      </w:pPr>
+      <w:rPr>
+        <w:rFonts w:ascii="Wingdings" w:hAnsi="Wingdings" w:hint="default"/>
+      </w:rPr>
+    </w:lvl>
+  </w:abstractNum>
+  <w:abstractNum w:abstractNumId="12">
     <w:nsid w:val="75EF30D5"/>
     <w:multiLevelType w:val="hybridMultilevel"/>
     <w:tmpl w:val="1D8E1072"/>
@@ -16103,10 +17380,13 @@
     </w:lvlOverride>
   </w:num>
   <w:num w:numId="14">
-    <w:abstractNumId w:val="11"/>
+    <w:abstractNumId w:val="12"/>
   </w:num>
   <w:num w:numId="15">
     <w:abstractNumId w:val="4"/>
+  </w:num>
+  <w:num w:numId="16">
+    <w:abstractNumId w:val="11"/>
   </w:num>
 </w:numbering>
 </file>
@@ -17263,7 +18543,7 @@
     <w:basedOn w:val="Normal"/>
     <w:link w:val="CodeSnippetChar"/>
     <w:qFormat/>
-    <w:rsid w:val="005554F2"/>
+    <w:rsid w:val="00EF6C09"/>
     <w:pPr>
       <w:autoSpaceDE w:val="0"/>
       <w:autoSpaceDN w:val="0"/>
@@ -17300,7 +18580,7 @@
     <w:name w:val="CodeSnippet Char"/>
     <w:basedOn w:val="DefaultParagraphFont"/>
     <w:link w:val="CodeSnippet"/>
-    <w:rsid w:val="005554F2"/>
+    <w:rsid w:val="00EF6C09"/>
     <w:rPr>
       <w:rFonts w:ascii="Consolas" w:hAnsi="Consolas" w:cs="Consolas"/>
       <w:b/>
@@ -17421,6 +18701,41 @@
       <w:szCs w:val="24"/>
       <w:lang w:eastAsia="en-GB"/>
     </w:rPr>
+  </w:style>
+  <w:style w:type="paragraph" w:customStyle="1" w:styleId="Default">
+    <w:name w:val="Default"/>
+    <w:rsid w:val="003013C8"/>
+    <w:pPr>
+      <w:autoSpaceDE w:val="0"/>
+      <w:autoSpaceDN w:val="0"/>
+      <w:adjustRightInd w:val="0"/>
+      <w:spacing w:before="0" w:after="0" w:line="240" w:lineRule="auto"/>
+      <w:ind w:left="0"/>
+    </w:pPr>
+    <w:rPr>
+      <w:rFonts w:ascii="Tahoma" w:hAnsi="Tahoma" w:cs="Tahoma"/>
+      <w:color w:val="000000"/>
+      <w:sz w:val="24"/>
+      <w:szCs w:val="24"/>
+    </w:rPr>
+  </w:style>
+  <w:style w:type="paragraph" w:customStyle="1" w:styleId="BulletStyle2">
+    <w:name w:val="BulletStyle2"/>
+    <w:basedOn w:val="BulletStyle1"/>
+    <w:link w:val="BulletStyle2Char"/>
+    <w:qFormat/>
+    <w:rsid w:val="00F160A7"/>
+    <w:pPr>
+      <w:numPr>
+        <w:numId w:val="16"/>
+      </w:numPr>
+    </w:pPr>
+  </w:style>
+  <w:style w:type="character" w:customStyle="1" w:styleId="BulletStyle2Char">
+    <w:name w:val="BulletStyle2 Char"/>
+    <w:basedOn w:val="BulletStyle1Char"/>
+    <w:link w:val="BulletStyle2"/>
+    <w:rsid w:val="00F160A7"/>
   </w:style>
 </w:styles>
 </file>

</xml_diff>